<commit_message>
Add use case,class diagram
</commit_message>
<xml_diff>
--- a/Document/baocao.docx
+++ b/Document/baocao.docx
@@ -1,6 +1,6 @@
 
 <file path=word/document.xml><?xml version="1.0" encoding="utf-8"?>
-<w:document xmlns:wpc="http://schemas.microsoft.com/office/word/2010/wordprocessingCanvas" xmlns:mc="http://schemas.openxmlformats.org/markup-compatibility/2006" xmlns:o="urn:schemas-microsoft-com:office:office" xmlns:r="http://schemas.openxmlformats.org/officeDocument/2006/relationships" xmlns:m="http://schemas.openxmlformats.org/officeDocument/2006/math" xmlns:v="urn:schemas-microsoft-com:vml" xmlns:wp14="http://schemas.microsoft.com/office/word/2010/wordprocessingDrawing" xmlns:wp="http://schemas.openxmlformats.org/drawingml/2006/wordprocessingDrawing" xmlns:w10="urn:schemas-microsoft-com:office:word" xmlns:w="http://schemas.openxmlformats.org/wordprocessingml/2006/main" xmlns:w14="http://schemas.microsoft.com/office/word/2010/wordml" xmlns:w15="http://schemas.microsoft.com/office/word/2012/wordml" xmlns:wpg="http://schemas.microsoft.com/office/word/2010/wordprocessingGroup" xmlns:wpi="http://schemas.microsoft.com/office/word/2010/wordprocessingInk" xmlns:wne="http://schemas.microsoft.com/office/word/2006/wordml" xmlns:wps="http://schemas.microsoft.com/office/word/2010/wordprocessingShape" mc:Ignorable="w14 w15 wp14">
+<w:document xmlns:wpc="http://schemas.microsoft.com/office/word/2010/wordprocessingCanvas" xmlns:cx="http://schemas.microsoft.com/office/drawing/2014/chartex" xmlns:cx1="http://schemas.microsoft.com/office/drawing/2015/9/8/chartex" xmlns:cx2="http://schemas.microsoft.com/office/drawing/2015/10/21/chartex" xmlns:cx3="http://schemas.microsoft.com/office/drawing/2016/5/9/chartex" xmlns:cx4="http://schemas.microsoft.com/office/drawing/2016/5/10/chartex" xmlns:cx5="http://schemas.microsoft.com/office/drawing/2016/5/11/chartex" xmlns:mc="http://schemas.openxmlformats.org/markup-compatibility/2006" xmlns:o="urn:schemas-microsoft-com:office:office" xmlns:r="http://schemas.openxmlformats.org/officeDocument/2006/relationships" xmlns:m="http://schemas.openxmlformats.org/officeDocument/2006/math" xmlns:v="urn:schemas-microsoft-com:vml" xmlns:wp14="http://schemas.microsoft.com/office/word/2010/wordprocessingDrawing" xmlns:wp="http://schemas.openxmlformats.org/drawingml/2006/wordprocessingDrawing" xmlns:w10="urn:schemas-microsoft-com:office:word" xmlns:w="http://schemas.openxmlformats.org/wordprocessingml/2006/main" xmlns:w14="http://schemas.microsoft.com/office/word/2010/wordml" xmlns:w15="http://schemas.microsoft.com/office/word/2012/wordml" xmlns:w16se="http://schemas.microsoft.com/office/word/2015/wordml/symex" xmlns:wpg="http://schemas.microsoft.com/office/word/2010/wordprocessingGroup" xmlns:wpi="http://schemas.microsoft.com/office/word/2010/wordprocessingInk" xmlns:wne="http://schemas.microsoft.com/office/word/2006/wordml" xmlns:wps="http://schemas.microsoft.com/office/word/2010/wordprocessingShape" mc:Ignorable="w14 w15 w16se wp14">
   <w:body>
     <w:p>
       <w:pPr>
@@ -191,7 +191,7 @@
           <w:noProof/>
           <w:sz w:val="22"/>
           <w:szCs w:val="22"/>
-          <w:lang w:val="vi-VN" w:eastAsia="vi-VN"/>
+          <w:lang w:val="en-AU" w:eastAsia="en-AU"/>
         </w:rPr>
         <w:drawing>
           <wp:inline distT="0" distB="0" distL="0" distR="0" wp14:anchorId="0197F820" wp14:editId="3E169A53">
@@ -867,7 +867,7 @@
           <w:noProof/>
           <w:sz w:val="22"/>
           <w:szCs w:val="22"/>
-          <w:lang w:val="vi-VN" w:eastAsia="vi-VN"/>
+          <w:lang w:val="en-AU" w:eastAsia="en-AU"/>
         </w:rPr>
         <w:drawing>
           <wp:inline distT="0" distB="0" distL="0" distR="0" wp14:anchorId="042B2C90" wp14:editId="0759370E">
@@ -4713,7 +4713,7 @@
       <w:r>
         <w:rPr>
           <w:noProof/>
-          <w:lang w:val="vi-VN" w:eastAsia="vi-VN"/>
+          <w:lang w:val="en-AU" w:eastAsia="en-AU"/>
         </w:rPr>
         <w:lastRenderedPageBreak/>
         <w:drawing>
@@ -4817,7 +4817,7 @@
       <w:r>
         <w:rPr>
           <w:noProof/>
-          <w:lang w:val="vi-VN" w:eastAsia="vi-VN"/>
+          <w:lang w:val="en-AU" w:eastAsia="en-AU"/>
         </w:rPr>
         <w:lastRenderedPageBreak/>
         <w:drawing>
@@ -4931,7 +4931,7 @@
       <w:r>
         <w:rPr>
           <w:noProof/>
-          <w:lang w:val="vi-VN" w:eastAsia="vi-VN"/>
+          <w:lang w:val="en-AU" w:eastAsia="en-AU"/>
         </w:rPr>
         <w:drawing>
           <wp:inline distT="0" distB="0" distL="0" distR="0" wp14:anchorId="306FBFF4" wp14:editId="7BF79DC2">
@@ -5119,7 +5119,7 @@
       <w:r>
         <w:rPr>
           <w:noProof/>
-          <w:lang w:val="vi-VN" w:eastAsia="vi-VN"/>
+          <w:lang w:val="en-AU" w:eastAsia="en-AU"/>
         </w:rPr>
         <w:drawing>
           <wp:inline distT="0" distB="0" distL="0" distR="0" wp14:anchorId="5106215B" wp14:editId="085AE200">
@@ -5370,8 +5370,6 @@
         <w:pStyle w:val="Bngbiu-nidung"/>
         <w:jc w:val="left"/>
       </w:pPr>
-      <w:bookmarkStart w:id="15" w:name="_GoBack"/>
-      <w:bookmarkEnd w:id="15"/>
       <w:r>
         <w:br w:type="page"/>
       </w:r>
@@ -5380,7 +5378,7 @@
       <w:pPr>
         <w:pStyle w:val="Chng"/>
       </w:pPr>
-      <w:bookmarkStart w:id="16" w:name="_Toc387692867"/>
+      <w:bookmarkStart w:id="15" w:name="_Toc387692867"/>
       <w:r>
         <w:lastRenderedPageBreak/>
         <w:t>CHƯƠNG 2</w:t>
@@ -5391,31 +5389,34 @@
       <w:r>
         <w:t>TỔNG QUAN</w:t>
       </w:r>
+      <w:bookmarkEnd w:id="15"/>
+    </w:p>
+    <w:p>
+      <w:pPr>
+        <w:pStyle w:val="Nidungvnbn"/>
+      </w:pPr>
+      <w:r>
+        <w:rPr>
+          <w:i/>
+        </w:rPr>
+        <w:t>Tổng quan</w:t>
+      </w:r>
+      <w:r>
+        <w:t>: phân tích, đánh giá các công trình nghiên cứu đã có của tác giả, các tác giả khác trong và ngoài nước liên quan mật thiết đến đề tài; nêu những vấn đề còn tồn tại; chỉ ra những vấn đề mà đề tài cần tập trung nghiên cứu, giải quyết;</w:t>
+      </w:r>
+    </w:p>
+    <w:p>
+      <w:pPr>
+        <w:pStyle w:val="Tiumccp1"/>
+      </w:pPr>
+      <w:bookmarkStart w:id="16" w:name="_Toc387692868"/>
+      <w:r>
+        <w:t>2</w:t>
+      </w:r>
+      <w:r>
+        <w:t>.1 Trình bày công thức toán học</w:t>
+      </w:r>
       <w:bookmarkEnd w:id="16"/>
-    </w:p>
-    <w:p>
-      <w:pPr>
-        <w:pStyle w:val="Nidungvnbn"/>
-      </w:pPr>
-      <w:r>
-        <w:rPr>
-          <w:i/>
-        </w:rPr>
-        <w:t>Tổng quan</w:t>
-      </w:r>
-      <w:r>
-        <w:t>: phân tích, đánh giá các công trình nghiên cứu đã có của tác giả, các tác giả khác trong và ngoài nước liên quan mật thiết đến đề tài; nêu những vấn đề còn tồn tại; chỉ ra những vấn đề mà đề tài cần tập trung nghiên cứu, giải quyết;</w:t>
-      </w:r>
-    </w:p>
-    <w:p>
-      <w:pPr>
-        <w:pStyle w:val="Tiumccp1"/>
-      </w:pPr>
-      <w:bookmarkStart w:id="17" w:name="_Toc387692868"/>
-      <w:r>
-        <w:t>1.1 Trình bày công thức toán học</w:t>
-      </w:r>
-      <w:bookmarkEnd w:id="17"/>
     </w:p>
     <w:p>
       <w:pPr>
@@ -5773,66 +5774,41 @@
       <w:pPr>
         <w:pStyle w:val="Tiumccp1"/>
       </w:pPr>
-      <w:bookmarkStart w:id="18" w:name="_Toc387692869"/>
-      <w:r>
-        <w:t>1.2 Trình bày một hình vẽ, sơ đồ</w:t>
-      </w:r>
-      <w:bookmarkEnd w:id="18"/>
-    </w:p>
-    <w:p>
-      <w:pPr>
-        <w:pStyle w:val="Nidungvnbn"/>
-      </w:pPr>
-      <w:r>
-        <w:t xml:space="preserve">Việc đánh số bảng biểu, hình vẽ, phương trình phải gắn với số chương (Thí dụ hình 3.4 có nghĩa là hình thứ 4 trong Chương 3). Mọi bảng biểu, đồ thị lấy từ các nguồn khác phải được trích dẫn đầy đủ (ví dụ: </w:t>
-      </w:r>
-      <w:r>
-        <w:rPr>
-          <w:i/>
-        </w:rPr>
-        <w:t>Nguồn:</w:t>
-      </w:r>
-      <w:r>
-        <w:t xml:space="preserve"> </w:t>
-      </w:r>
-      <w:r>
-        <w:rPr>
-          <w:i/>
-        </w:rPr>
-        <w:t>Tr.35, Tạp chí Tín dụng (2012), Số 15, NXB Tài chính, TP.HCM</w:t>
-      </w:r>
-      <w:r>
-        <w:t xml:space="preserve">). Nguồn được trích dẫn phải được liệt kê chính xác trong Danh mục tài liệu tham khảo. Đầu đề của bảng, biểu ghi phía trên bảng, biểu; đầu đề của hình vẽ ghi phía dưới hình. Thông thường những bảng ngắn và đồ thị nhỏ phải đi liền với phần nội dung đề cập tới các bảng và đồ thị này ở </w:t>
-      </w:r>
-      <w:r>
-        <w:rPr>
-          <w:i/>
-        </w:rPr>
-        <w:t>lần thứ nhất</w:t>
-      </w:r>
-      <w:r>
-        <w:t xml:space="preserve">. Các bảng dài có thể để </w:t>
-      </w:r>
-      <w:r>
+      <w:bookmarkStart w:id="17" w:name="_Toc387692869"/>
+      <w:r>
+        <w:t>2</w:t>
+      </w:r>
+      <w:r>
+        <w:t xml:space="preserve">.2 </w:t>
+      </w:r>
+      <w:bookmarkEnd w:id="17"/>
+      <w:r>
+        <w:t>Mô Hình Quan Hệ Dữ Liệu</w:t>
+      </w:r>
+    </w:p>
+    <w:p>
+      <w:pPr>
+        <w:pStyle w:val="Tiumccp2"/>
+      </w:pPr>
+      <w:r>
+        <w:t>2.2.1-Mô Hình Class Diagram</w:t>
+      </w:r>
+    </w:p>
+    <w:p>
+      <w:pPr>
+        <w:pStyle w:val="Tiumccp1"/>
+      </w:pPr>
+      <w:r>
+        <w:rPr>
+          <w:noProof/>
+          <w:lang w:val="en-AU" w:eastAsia="en-AU"/>
+        </w:rPr>
         <w:lastRenderedPageBreak/>
-        <w:t>ở những trang riêng nhưng cũng phải tiếp ngay theo phần nội dung đề cập tới bảng này ở lần đầu tiên.</w:t>
-      </w:r>
-    </w:p>
-    <w:p>
-      <w:pPr>
-        <w:pStyle w:val="Nidungvnbn"/>
-        <w:jc w:val="center"/>
-      </w:pPr>
-      <w:r>
-        <w:rPr>
-          <w:noProof/>
-          <w:lang w:val="vi-VN" w:eastAsia="vi-VN"/>
-        </w:rPr>
         <w:drawing>
-          <wp:inline distT="0" distB="0" distL="0" distR="0" wp14:anchorId="04A1C40B" wp14:editId="4CEA9710">
-            <wp:extent cx="4691380" cy="3514725"/>
-            <wp:effectExtent l="0" t="0" r="0" b="9525"/>
-            <wp:docPr id="3" name="Picture 3" descr="Model for FTP Use"/>
+          <wp:inline distT="0" distB="0" distL="0" distR="0" wp14:anchorId="19B84DEE" wp14:editId="111B2A26">
+            <wp:extent cx="5667375" cy="5133975"/>
+            <wp:effectExtent l="0" t="0" r="9525" b="9525"/>
+            <wp:docPr id="8" name="Picture 8"/>
             <wp:cNvGraphicFramePr>
               <a:graphicFrameLocks xmlns:a="http://schemas.openxmlformats.org/drawingml/2006/main" noChangeAspect="1"/>
             </wp:cNvGraphicFramePr>
@@ -5840,7 +5816,7 @@
               <a:graphicData uri="http://schemas.openxmlformats.org/drawingml/2006/picture">
                 <pic:pic xmlns:pic="http://schemas.openxmlformats.org/drawingml/2006/picture">
                   <pic:nvPicPr>
-                    <pic:cNvPr id="0" name="Picture 5" descr="Model for FTP Use"/>
+                    <pic:cNvPr id="0" name="Picture 1"/>
                     <pic:cNvPicPr>
                       <a:picLocks noChangeAspect="1" noChangeArrowheads="1"/>
                     </pic:cNvPicPr>
@@ -5861,7 +5837,7 @@
                   <pic:spPr bwMode="auto">
                     <a:xfrm>
                       <a:off x="0" y="0"/>
-                      <a:ext cx="4691380" cy="3514725"/>
+                      <a:ext cx="5667375" cy="5133975"/>
                     </a:xfrm>
                     <a:prstGeom prst="rect">
                       <a:avLst/>
@@ -5880,54 +5856,120 @@
     </w:p>
     <w:p>
       <w:pPr>
-        <w:pStyle w:val="Caption"/>
-      </w:pPr>
-      <w:bookmarkStart w:id="19" w:name="_Toc387689394"/>
-      <w:r>
-        <w:t xml:space="preserve">Hình </w:t>
-      </w:r>
-      <w:r>
-        <w:t>2.</w:t>
-      </w:r>
-      <w:fldSimple w:instr=" SEQ Hình \* ARABIC ">
-        <w:r>
-          <w:rPr>
-            <w:noProof/>
-          </w:rPr>
-          <w:t>1</w:t>
-        </w:r>
-      </w:fldSimple>
-      <w:commentRangeStart w:id="20"/>
-      <w:r>
-        <w:t>: Kiến trúc FTP</w:t>
-      </w:r>
-      <w:bookmarkEnd w:id="19"/>
-    </w:p>
-    <w:p>
-      <w:pPr>
+        <w:pStyle w:val="Tiumccp1"/>
+      </w:pPr>
+    </w:p>
+    <w:p>
+      <w:pPr>
+        <w:spacing w:after="200" w:line="276" w:lineRule="auto"/>
         <w:jc w:val="center"/>
-      </w:pPr>
-      <w:r>
-        <w:t>Nguồn: (Postel &amp; Reynolds 1985)</w:t>
-      </w:r>
-    </w:p>
-    <w:commentRangeEnd w:id="20"/>
-    <w:p>
-      <w:r>
-        <w:rPr>
-          <w:rStyle w:val="CommentReference"/>
-        </w:rPr>
-        <w:commentReference w:id="20"/>
+        <w:rPr>
+          <w:sz w:val="26"/>
+          <w:szCs w:val="26"/>
+        </w:rPr>
+      </w:pPr>
+      <w:r>
+        <w:rPr>
+          <w:sz w:val="26"/>
+          <w:szCs w:val="26"/>
+        </w:rPr>
+        <w:t>Hình 2.2.1 Class Diagram hệ thống</w:t>
+      </w:r>
+    </w:p>
+    <w:p>
+      <w:pPr>
+        <w:pStyle w:val="Tiumccp2"/>
+      </w:pPr>
+      <w:r>
+        <w:br w:type="page"/>
+      </w:r>
+      <w:r>
+        <w:lastRenderedPageBreak/>
+        <w:t>2.2.</w:t>
+      </w:r>
+      <w:r>
+        <w:t>2</w:t>
+      </w:r>
+      <w:r>
+        <w:t xml:space="preserve">-Mô Hình </w:t>
+      </w:r>
+      <w:r>
+        <w:t>Usecase</w:t>
       </w:r>
     </w:p>
     <w:p>
       <w:pPr>
         <w:spacing w:after="200" w:line="276" w:lineRule="auto"/>
-        <w:rPr>
-          <w:sz w:val="26"/>
-          <w:szCs w:val="26"/>
-        </w:rPr>
-      </w:pPr>
+      </w:pPr>
+    </w:p>
+    <w:p>
+      <w:pPr>
+        <w:spacing w:after="200" w:line="276" w:lineRule="auto"/>
+        <w:rPr>
+          <w:b/>
+          <w:noProof/>
+          <w:sz w:val="32"/>
+          <w:szCs w:val="32"/>
+          <w:lang w:val="en-AU" w:eastAsia="en-AU"/>
+        </w:rPr>
+      </w:pPr>
+      <w:r>
+        <w:rPr>
+          <w:b/>
+          <w:noProof/>
+          <w:sz w:val="32"/>
+          <w:szCs w:val="32"/>
+          <w:lang w:val="en-AU" w:eastAsia="en-AU"/>
+        </w:rPr>
+        <w:drawing>
+          <wp:inline distT="0" distB="0" distL="0" distR="0" wp14:anchorId="123C9FCE" wp14:editId="1470AE9E">
+            <wp:extent cx="4772025" cy="5724525"/>
+            <wp:effectExtent l="0" t="0" r="9525" b="9525"/>
+            <wp:docPr id="12" name="Picture 12"/>
+            <wp:cNvGraphicFramePr>
+              <a:graphicFrameLocks xmlns:a="http://schemas.openxmlformats.org/drawingml/2006/main" noChangeAspect="1"/>
+            </wp:cNvGraphicFramePr>
+            <a:graphic xmlns:a="http://schemas.openxmlformats.org/drawingml/2006/main">
+              <a:graphicData uri="http://schemas.openxmlformats.org/drawingml/2006/picture">
+                <pic:pic xmlns:pic="http://schemas.openxmlformats.org/drawingml/2006/picture">
+                  <pic:nvPicPr>
+                    <pic:cNvPr id="0" name="Picture 5"/>
+                    <pic:cNvPicPr>
+                      <a:picLocks noChangeAspect="1" noChangeArrowheads="1"/>
+                    </pic:cNvPicPr>
+                  </pic:nvPicPr>
+                  <pic:blipFill>
+                    <a:blip r:embed="rId21">
+                      <a:extLst>
+                        <a:ext uri="{28A0092B-C50C-407E-A947-70E740481C1C}">
+                          <a14:useLocalDpi xmlns:a14="http://schemas.microsoft.com/office/drawing/2010/main" val="0"/>
+                        </a:ext>
+                      </a:extLst>
+                    </a:blip>
+                    <a:srcRect/>
+                    <a:stretch>
+                      <a:fillRect/>
+                    </a:stretch>
+                  </pic:blipFill>
+                  <pic:spPr bwMode="auto">
+                    <a:xfrm>
+                      <a:off x="0" y="0"/>
+                      <a:ext cx="4772025" cy="5724525"/>
+                    </a:xfrm>
+                    <a:prstGeom prst="rect">
+                      <a:avLst/>
+                    </a:prstGeom>
+                    <a:noFill/>
+                    <a:ln>
+                      <a:noFill/>
+                    </a:ln>
+                  </pic:spPr>
+                </pic:pic>
+              </a:graphicData>
+            </a:graphic>
+          </wp:inline>
+        </w:drawing>
+      </w:r>
     </w:p>
     <w:p>
       <w:pPr>
@@ -5938,17 +5980,487 @@
           <w:szCs w:val="32"/>
         </w:rPr>
       </w:pPr>
-      <w:r>
-        <w:br w:type="page"/>
-      </w:r>
+    </w:p>
+    <w:p>
+      <w:pPr>
+        <w:spacing w:after="200" w:line="276" w:lineRule="auto"/>
+        <w:jc w:val="center"/>
+        <w:rPr>
+          <w:sz w:val="26"/>
+          <w:szCs w:val="26"/>
+        </w:rPr>
+      </w:pPr>
+      <w:r>
+        <w:rPr>
+          <w:sz w:val="26"/>
+          <w:szCs w:val="26"/>
+        </w:rPr>
+        <w:t>Hình 2.2.</w:t>
+      </w:r>
+      <w:r>
+        <w:rPr>
+          <w:sz w:val="26"/>
+          <w:szCs w:val="26"/>
+        </w:rPr>
+        <w:t>2.1</w:t>
+      </w:r>
+      <w:r>
+        <w:rPr>
+          <w:sz w:val="26"/>
+          <w:szCs w:val="26"/>
+        </w:rPr>
+        <w:t xml:space="preserve"> </w:t>
+      </w:r>
+      <w:r>
+        <w:rPr>
+          <w:sz w:val="26"/>
+          <w:szCs w:val="26"/>
+        </w:rPr>
+        <w:t>Use case chưa đăng nhập</w:t>
+      </w:r>
+    </w:p>
+    <w:p>
+      <w:pPr>
+        <w:spacing w:after="200" w:line="276" w:lineRule="auto"/>
+        <w:jc w:val="center"/>
+        <w:rPr>
+          <w:sz w:val="26"/>
+          <w:szCs w:val="26"/>
+        </w:rPr>
+      </w:pPr>
+    </w:p>
+    <w:p>
+      <w:pPr>
+        <w:spacing w:after="200" w:line="276" w:lineRule="auto"/>
+        <w:jc w:val="center"/>
+        <w:rPr>
+          <w:sz w:val="26"/>
+          <w:szCs w:val="26"/>
+        </w:rPr>
+      </w:pPr>
+    </w:p>
+    <w:p>
+      <w:pPr>
+        <w:spacing w:after="200" w:line="276" w:lineRule="auto"/>
+        <w:rPr>
+          <w:b/>
+          <w:sz w:val="32"/>
+          <w:szCs w:val="32"/>
+        </w:rPr>
+      </w:pPr>
+      <w:r>
+        <w:rPr>
+          <w:b/>
+          <w:noProof/>
+          <w:sz w:val="32"/>
+          <w:szCs w:val="32"/>
+          <w:lang w:val="en-AU" w:eastAsia="en-AU"/>
+        </w:rPr>
+        <w:drawing>
+          <wp:inline distT="0" distB="0" distL="0" distR="0" wp14:anchorId="2691F231" wp14:editId="3D8E4809">
+            <wp:extent cx="4972050" cy="733425"/>
+            <wp:effectExtent l="0" t="0" r="0" b="9525"/>
+            <wp:docPr id="10" name="Picture 10"/>
+            <wp:cNvGraphicFramePr>
+              <a:graphicFrameLocks xmlns:a="http://schemas.openxmlformats.org/drawingml/2006/main" noChangeAspect="1"/>
+            </wp:cNvGraphicFramePr>
+            <a:graphic xmlns:a="http://schemas.openxmlformats.org/drawingml/2006/main">
+              <a:graphicData uri="http://schemas.openxmlformats.org/drawingml/2006/picture">
+                <pic:pic xmlns:pic="http://schemas.openxmlformats.org/drawingml/2006/picture">
+                  <pic:nvPicPr>
+                    <pic:cNvPr id="0" name="Picture 3"/>
+                    <pic:cNvPicPr>
+                      <a:picLocks noChangeAspect="1" noChangeArrowheads="1"/>
+                    </pic:cNvPicPr>
+                  </pic:nvPicPr>
+                  <pic:blipFill>
+                    <a:blip r:embed="rId22">
+                      <a:extLst>
+                        <a:ext uri="{28A0092B-C50C-407E-A947-70E740481C1C}">
+                          <a14:useLocalDpi xmlns:a14="http://schemas.microsoft.com/office/drawing/2010/main" val="0"/>
+                        </a:ext>
+                      </a:extLst>
+                    </a:blip>
+                    <a:srcRect/>
+                    <a:stretch>
+                      <a:fillRect/>
+                    </a:stretch>
+                  </pic:blipFill>
+                  <pic:spPr bwMode="auto">
+                    <a:xfrm>
+                      <a:off x="0" y="0"/>
+                      <a:ext cx="4972050" cy="733425"/>
+                    </a:xfrm>
+                    <a:prstGeom prst="rect">
+                      <a:avLst/>
+                    </a:prstGeom>
+                    <a:noFill/>
+                    <a:ln>
+                      <a:noFill/>
+                    </a:ln>
+                  </pic:spPr>
+                </pic:pic>
+              </a:graphicData>
+            </a:graphic>
+          </wp:inline>
+        </w:drawing>
+      </w:r>
+    </w:p>
+    <w:p>
+      <w:pPr>
+        <w:spacing w:after="200" w:line="276" w:lineRule="auto"/>
+        <w:rPr>
+          <w:b/>
+          <w:sz w:val="32"/>
+          <w:szCs w:val="32"/>
+        </w:rPr>
+      </w:pPr>
+    </w:p>
+    <w:p>
+      <w:pPr>
+        <w:spacing w:after="200" w:line="276" w:lineRule="auto"/>
+        <w:jc w:val="center"/>
+        <w:rPr>
+          <w:sz w:val="26"/>
+          <w:szCs w:val="26"/>
+        </w:rPr>
+      </w:pPr>
+      <w:r>
+        <w:rPr>
+          <w:sz w:val="26"/>
+          <w:szCs w:val="26"/>
+        </w:rPr>
+        <w:t>Hình 2.2.</w:t>
+      </w:r>
+      <w:r>
+        <w:rPr>
+          <w:sz w:val="26"/>
+          <w:szCs w:val="26"/>
+        </w:rPr>
+        <w:t>2.</w:t>
+      </w:r>
+      <w:r>
+        <w:rPr>
+          <w:sz w:val="26"/>
+          <w:szCs w:val="26"/>
+        </w:rPr>
+        <w:t>2</w:t>
+      </w:r>
+      <w:r>
+        <w:rPr>
+          <w:sz w:val="26"/>
+          <w:szCs w:val="26"/>
+        </w:rPr>
+        <w:t xml:space="preserve"> Use case </w:t>
+      </w:r>
+      <w:r>
+        <w:rPr>
+          <w:sz w:val="26"/>
+          <w:szCs w:val="26"/>
+        </w:rPr>
+        <w:t>đăng ký và đăng nhập</w:t>
+      </w:r>
+    </w:p>
+    <w:p>
+      <w:pPr>
+        <w:spacing w:after="200" w:line="276" w:lineRule="auto"/>
+        <w:rPr>
+          <w:b/>
+          <w:sz w:val="32"/>
+          <w:szCs w:val="32"/>
+        </w:rPr>
+      </w:pPr>
     </w:p>
     <w:p>
       <w:pPr>
         <w:pStyle w:val="Chng"/>
       </w:pPr>
-      <w:bookmarkStart w:id="21" w:name="_Toc387692870"/>
-      <w:r>
+      <w:bookmarkStart w:id="18" w:name="_Toc387692870"/>
+    </w:p>
+    <w:p>
+      <w:pPr>
+        <w:pStyle w:val="Chng"/>
+      </w:pPr>
+      <w:r>
+        <w:rPr>
+          <w:noProof/>
+          <w:lang w:val="en-AU" w:eastAsia="en-AU"/>
+        </w:rPr>
         <w:lastRenderedPageBreak/>
+        <w:drawing>
+          <wp:inline distT="0" distB="0" distL="0" distR="0" wp14:anchorId="0881755E" wp14:editId="71D72DAC">
+            <wp:extent cx="4648200" cy="5200650"/>
+            <wp:effectExtent l="0" t="0" r="0" b="0"/>
+            <wp:docPr id="13" name="Picture 13"/>
+            <wp:cNvGraphicFramePr>
+              <a:graphicFrameLocks xmlns:a="http://schemas.openxmlformats.org/drawingml/2006/main" noChangeAspect="1"/>
+            </wp:cNvGraphicFramePr>
+            <a:graphic xmlns:a="http://schemas.openxmlformats.org/drawingml/2006/main">
+              <a:graphicData uri="http://schemas.openxmlformats.org/drawingml/2006/picture">
+                <pic:pic xmlns:pic="http://schemas.openxmlformats.org/drawingml/2006/picture">
+                  <pic:nvPicPr>
+                    <pic:cNvPr id="0" name="Picture 6"/>
+                    <pic:cNvPicPr>
+                      <a:picLocks noChangeAspect="1" noChangeArrowheads="1"/>
+                    </pic:cNvPicPr>
+                  </pic:nvPicPr>
+                  <pic:blipFill>
+                    <a:blip r:embed="rId23">
+                      <a:extLst>
+                        <a:ext uri="{28A0092B-C50C-407E-A947-70E740481C1C}">
+                          <a14:useLocalDpi xmlns:a14="http://schemas.microsoft.com/office/drawing/2010/main" val="0"/>
+                        </a:ext>
+                      </a:extLst>
+                    </a:blip>
+                    <a:srcRect/>
+                    <a:stretch>
+                      <a:fillRect/>
+                    </a:stretch>
+                  </pic:blipFill>
+                  <pic:spPr bwMode="auto">
+                    <a:xfrm>
+                      <a:off x="0" y="0"/>
+                      <a:ext cx="4648200" cy="5200650"/>
+                    </a:xfrm>
+                    <a:prstGeom prst="rect">
+                      <a:avLst/>
+                    </a:prstGeom>
+                    <a:noFill/>
+                    <a:ln>
+                      <a:noFill/>
+                    </a:ln>
+                  </pic:spPr>
+                </pic:pic>
+              </a:graphicData>
+            </a:graphic>
+          </wp:inline>
+        </w:drawing>
+      </w:r>
+    </w:p>
+    <w:p>
+      <w:pPr>
+        <w:pStyle w:val="Chng"/>
+      </w:pPr>
+    </w:p>
+    <w:p>
+      <w:pPr>
+        <w:spacing w:after="200" w:line="276" w:lineRule="auto"/>
+        <w:jc w:val="center"/>
+        <w:rPr>
+          <w:sz w:val="26"/>
+          <w:szCs w:val="26"/>
+        </w:rPr>
+      </w:pPr>
+      <w:r>
+        <w:rPr>
+          <w:sz w:val="26"/>
+          <w:szCs w:val="26"/>
+        </w:rPr>
+        <w:t>Hình 2.2.2.</w:t>
+      </w:r>
+      <w:r>
+        <w:rPr>
+          <w:sz w:val="26"/>
+          <w:szCs w:val="26"/>
+        </w:rPr>
+        <w:t>3</w:t>
+      </w:r>
+      <w:r>
+        <w:rPr>
+          <w:sz w:val="26"/>
+          <w:szCs w:val="26"/>
+        </w:rPr>
+        <w:t xml:space="preserve"> Use case </w:t>
+      </w:r>
+      <w:r>
+        <w:rPr>
+          <w:sz w:val="26"/>
+          <w:szCs w:val="26"/>
+        </w:rPr>
+        <w:t xml:space="preserve">sau khi </w:t>
+      </w:r>
+      <w:r>
+        <w:rPr>
+          <w:sz w:val="26"/>
+          <w:szCs w:val="26"/>
+        </w:rPr>
+        <w:t>đăng nhập</w:t>
+      </w:r>
+    </w:p>
+    <w:p>
+      <w:pPr>
+        <w:pStyle w:val="Chng"/>
+      </w:pPr>
+    </w:p>
+    <w:p>
+      <w:pPr>
+        <w:pStyle w:val="Chng"/>
+      </w:pPr>
+    </w:p>
+    <w:p>
+      <w:pPr>
+        <w:pStyle w:val="Chng"/>
+      </w:pPr>
+    </w:p>
+    <w:p>
+      <w:pPr>
+        <w:pStyle w:val="Chng"/>
+      </w:pPr>
+    </w:p>
+    <w:p>
+      <w:pPr>
+        <w:pStyle w:val="Chng"/>
+      </w:pPr>
+    </w:p>
+    <w:p>
+      <w:pPr>
+        <w:pStyle w:val="Chng"/>
+      </w:pPr>
+      <w:r>
+        <w:rPr>
+          <w:noProof/>
+          <w:lang w:val="en-AU" w:eastAsia="en-AU"/>
+        </w:rPr>
+        <w:lastRenderedPageBreak/>
+        <w:drawing>
+          <wp:inline distT="0" distB="0" distL="0" distR="0" wp14:anchorId="04657B89" wp14:editId="6AC3411E">
+            <wp:extent cx="5786793" cy="923925"/>
+            <wp:effectExtent l="0" t="0" r="4445" b="0"/>
+            <wp:docPr id="14" name="Picture 14"/>
+            <wp:cNvGraphicFramePr>
+              <a:graphicFrameLocks xmlns:a="http://schemas.openxmlformats.org/drawingml/2006/main" noChangeAspect="1"/>
+            </wp:cNvGraphicFramePr>
+            <a:graphic xmlns:a="http://schemas.openxmlformats.org/drawingml/2006/main">
+              <a:graphicData uri="http://schemas.openxmlformats.org/drawingml/2006/picture">
+                <pic:pic xmlns:pic="http://schemas.openxmlformats.org/drawingml/2006/picture">
+                  <pic:nvPicPr>
+                    <pic:cNvPr id="0" name="Picture 7"/>
+                    <pic:cNvPicPr>
+                      <a:picLocks noChangeAspect="1" noChangeArrowheads="1"/>
+                    </pic:cNvPicPr>
+                  </pic:nvPicPr>
+                  <pic:blipFill>
+                    <a:blip r:embed="rId24">
+                      <a:extLst>
+                        <a:ext uri="{28A0092B-C50C-407E-A947-70E740481C1C}">
+                          <a14:useLocalDpi xmlns:a14="http://schemas.microsoft.com/office/drawing/2010/main" val="0"/>
+                        </a:ext>
+                      </a:extLst>
+                    </a:blip>
+                    <a:srcRect/>
+                    <a:stretch>
+                      <a:fillRect/>
+                    </a:stretch>
+                  </pic:blipFill>
+                  <pic:spPr bwMode="auto">
+                    <a:xfrm>
+                      <a:off x="0" y="0"/>
+                      <a:ext cx="5792101" cy="924772"/>
+                    </a:xfrm>
+                    <a:prstGeom prst="rect">
+                      <a:avLst/>
+                    </a:prstGeom>
+                    <a:noFill/>
+                    <a:ln>
+                      <a:noFill/>
+                    </a:ln>
+                  </pic:spPr>
+                </pic:pic>
+              </a:graphicData>
+            </a:graphic>
+          </wp:inline>
+        </w:drawing>
+      </w:r>
+    </w:p>
+    <w:p>
+      <w:pPr>
+        <w:pStyle w:val="Chng"/>
+      </w:pPr>
+    </w:p>
+    <w:p>
+      <w:pPr>
+        <w:pStyle w:val="Chng"/>
+      </w:pPr>
+    </w:p>
+    <w:p>
+      <w:pPr>
+        <w:spacing w:after="200" w:line="276" w:lineRule="auto"/>
+        <w:jc w:val="center"/>
+        <w:rPr>
+          <w:sz w:val="26"/>
+          <w:szCs w:val="26"/>
+        </w:rPr>
+      </w:pPr>
+      <w:r>
+        <w:rPr>
+          <w:sz w:val="26"/>
+          <w:szCs w:val="26"/>
+        </w:rPr>
+        <w:t>Hình 2.2.2.</w:t>
+      </w:r>
+      <w:r>
+        <w:rPr>
+          <w:sz w:val="26"/>
+          <w:szCs w:val="26"/>
+        </w:rPr>
+        <w:t>4</w:t>
+      </w:r>
+      <w:r>
+        <w:rPr>
+          <w:sz w:val="26"/>
+          <w:szCs w:val="26"/>
+        </w:rPr>
+        <w:t xml:space="preserve"> </w:t>
+      </w:r>
+      <w:r>
+        <w:rPr>
+          <w:sz w:val="26"/>
+          <w:szCs w:val="26"/>
+        </w:rPr>
+        <w:t>Use</w:t>
+      </w:r>
+      <w:r>
+        <w:rPr>
+          <w:sz w:val="26"/>
+          <w:szCs w:val="26"/>
+        </w:rPr>
+        <w:t>case sau khi đăng nhập</w:t>
+      </w:r>
+      <w:r>
+        <w:rPr>
+          <w:sz w:val="26"/>
+          <w:szCs w:val="26"/>
+        </w:rPr>
+        <w:t xml:space="preserve"> và đặt câu hỏi</w:t>
+      </w:r>
+      <w:bookmarkStart w:id="19" w:name="_GoBack"/>
+      <w:bookmarkEnd w:id="19"/>
+    </w:p>
+    <w:p>
+      <w:pPr>
+        <w:pStyle w:val="Chng"/>
+      </w:pPr>
+    </w:p>
+    <w:p>
+      <w:pPr>
+        <w:pStyle w:val="Chng"/>
+      </w:pPr>
+    </w:p>
+    <w:p>
+      <w:pPr>
+        <w:pStyle w:val="Chng"/>
+      </w:pPr>
+    </w:p>
+    <w:p>
+      <w:pPr>
+        <w:pStyle w:val="Chng"/>
+      </w:pPr>
+    </w:p>
+    <w:p>
+      <w:pPr>
+        <w:pStyle w:val="Chng"/>
+      </w:pPr>
+      <w:r>
         <w:t>CHƯƠNG 3</w:t>
       </w:r>
       <w:r>
@@ -5960,7 +6472,7 @@
       <w:r>
         <w:t>CƠ SỞ LÝ THUYẾT / NGHIÊN CỨU THỰC NGHIỆM</w:t>
       </w:r>
-      <w:bookmarkEnd w:id="21"/>
+      <w:bookmarkEnd w:id="18"/>
     </w:p>
     <w:p>
       <w:pPr>
@@ -5980,11 +6492,11 @@
       <w:pPr>
         <w:pStyle w:val="Tiumccp1"/>
       </w:pPr>
-      <w:bookmarkStart w:id="22" w:name="_Toc387692871"/>
+      <w:bookmarkStart w:id="20" w:name="_Toc387692871"/>
       <w:r>
         <w:t>3.1 Chèn bảng:</w:t>
       </w:r>
-      <w:bookmarkEnd w:id="22"/>
+      <w:bookmarkEnd w:id="20"/>
     </w:p>
     <w:tbl>
       <w:tblPr>
@@ -6229,183 +6741,197 @@
       <w:pPr>
         <w:pStyle w:val="Caption"/>
       </w:pPr>
-      <w:bookmarkStart w:id="23" w:name="_Toc387689363"/>
+      <w:bookmarkStart w:id="21" w:name="_Toc387689363"/>
       <w:r>
         <w:t>Bảng 3.</w:t>
       </w:r>
-      <w:fldSimple w:instr=" SEQ Bảng \* ARABIC ">
-        <w:r>
-          <w:rPr>
-            <w:noProof/>
-          </w:rPr>
-          <w:t>1</w:t>
-        </w:r>
-      </w:fldSimple>
+      <w:r>
+        <w:fldChar w:fldCharType="begin"/>
+      </w:r>
+      <w:r>
+        <w:instrText xml:space="preserve"> SEQ Bảng \* ARABIC </w:instrText>
+      </w:r>
+      <w:r>
+        <w:fldChar w:fldCharType="separate"/>
+      </w:r>
+      <w:r>
+        <w:rPr>
+          <w:noProof/>
+        </w:rPr>
+        <w:t>1</w:t>
+      </w:r>
+      <w:r>
+        <w:rPr>
+          <w:noProof/>
+        </w:rPr>
+        <w:fldChar w:fldCharType="end"/>
+      </w:r>
       <w:r>
         <w:t>Ví dụ cho chèn bảng</w:t>
       </w:r>
+      <w:bookmarkEnd w:id="21"/>
+    </w:p>
+    <w:p>
+      <w:pPr>
+        <w:spacing w:after="200" w:line="276" w:lineRule="auto"/>
+        <w:rPr>
+          <w:sz w:val="26"/>
+          <w:szCs w:val="26"/>
+        </w:rPr>
+      </w:pPr>
+      <w:r>
+        <w:rPr>
+          <w:sz w:val="26"/>
+          <w:szCs w:val="26"/>
+        </w:rPr>
+        <w:t xml:space="preserve">Khi cần chèn tên bảng thì chọn </w:t>
+      </w:r>
+      <w:r>
+        <w:rPr>
+          <w:sz w:val="26"/>
+          <w:szCs w:val="26"/>
+        </w:rPr>
+        <w:t>References</w:t>
+      </w:r>
+      <w:r>
+        <w:rPr>
+          <w:sz w:val="26"/>
+          <w:szCs w:val="26"/>
+        </w:rPr>
+        <w:t xml:space="preserve"> \ Caption và chọn “Bảng …”</w:t>
+      </w:r>
+    </w:p>
+    <w:p>
+      <w:pPr>
+        <w:pStyle w:val="Tiumccp1"/>
+      </w:pPr>
+      <w:bookmarkStart w:id="22" w:name="_Toc387692872"/>
+      <w:r>
+        <w:t>3.2 Viết tắt</w:t>
+      </w:r>
+      <w:bookmarkEnd w:id="22"/>
+    </w:p>
+    <w:p>
+      <w:pPr>
+        <w:pStyle w:val="Bngbiu-nidung"/>
+      </w:pPr>
+      <w:r>
+        <w:lastRenderedPageBreak/>
+        <w:t xml:space="preserve">Không lạm dụng việc viết tắt. Chỉ viết tắt những từ, cụm từ hoặc thuật ngữ </w:t>
+      </w:r>
+      <w:r>
+        <w:rPr>
+          <w:i/>
+        </w:rPr>
+        <w:t>được sử dụng nhiều lần trong luận văn</w:t>
+      </w:r>
+      <w:r>
+        <w:t xml:space="preserve">. Không viết tắt những cụm từ dài, những mệnh đề hoặc những cụm từ ít xuất hiện. Nếu cần viết tắt những từ, thuật ngữ, tên các cơ quan, tổ chức... thì được viết tắt sau lần viết thứ nhất có kèm theo chữ viết tắt trong ngoặc đơn. Nếu có quá nhiều chữ viết tắt thì phải có bảng danh mục các chữ viết tắt (xếp theo thứ tự A, B, C) ở phần đầu luận văn. </w:t>
+      </w:r>
+    </w:p>
+    <w:p>
+      <w:pPr>
+        <w:pStyle w:val="Tiumccp1"/>
+      </w:pPr>
+      <w:bookmarkStart w:id="23" w:name="_Toc387692873"/>
+      <w:r>
+        <w:t>3.3 Trích dẫn</w:t>
+      </w:r>
       <w:bookmarkEnd w:id="23"/>
     </w:p>
     <w:p>
       <w:pPr>
-        <w:spacing w:after="200" w:line="276" w:lineRule="auto"/>
-        <w:rPr>
-          <w:sz w:val="26"/>
-          <w:szCs w:val="26"/>
-        </w:rPr>
-      </w:pPr>
-      <w:r>
-        <w:rPr>
-          <w:sz w:val="26"/>
-          <w:szCs w:val="26"/>
-        </w:rPr>
-        <w:t xml:space="preserve">Khi cần chèn tên bảng thì chọn </w:t>
-      </w:r>
-      <w:r>
-        <w:rPr>
-          <w:sz w:val="26"/>
-          <w:szCs w:val="26"/>
-        </w:rPr>
-        <w:t>References</w:t>
-      </w:r>
-      <w:r>
-        <w:rPr>
-          <w:sz w:val="26"/>
-          <w:szCs w:val="26"/>
-        </w:rPr>
-        <w:t xml:space="preserve"> \ Caption và chọn “Bảng …”</w:t>
-      </w:r>
-    </w:p>
-    <w:p>
-      <w:pPr>
-        <w:pStyle w:val="Tiumccp1"/>
-      </w:pPr>
-      <w:bookmarkStart w:id="24" w:name="_Toc387692872"/>
-      <w:r>
-        <w:t>3.2 Viết tắt</w:t>
+        <w:pStyle w:val="Tiumccp2"/>
+      </w:pPr>
+      <w:bookmarkStart w:id="24" w:name="_Toc387692874"/>
+      <w:r>
+        <w:t>3.3.1</w:t>
+      </w:r>
+      <w:r>
+        <w:t xml:space="preserve"> Tài liệu tham khảo và cách trích dẫn</w:t>
       </w:r>
       <w:bookmarkEnd w:id="24"/>
     </w:p>
     <w:p>
       <w:pPr>
-        <w:pStyle w:val="Bngbiu-nidung"/>
-      </w:pPr>
-      <w:r>
-        <w:t xml:space="preserve">Không lạm dụng việc viết tắt. Chỉ viết tắt những từ, cụm từ hoặc thuật ngữ </w:t>
+        <w:pStyle w:val="Nidungvnbn"/>
+      </w:pPr>
+      <w:r>
+        <w:t xml:space="preserve">Mọi ý kiến, khái niệm, phân tích, phát biểu, diễn đạt... có ý nghĩa, mang tính chất gợi ý </w:t>
       </w:r>
       <w:r>
         <w:rPr>
           <w:i/>
         </w:rPr>
-        <w:t>được sử dụng nhiều lần trong luận văn</w:t>
-      </w:r>
-      <w:r>
-        <w:t xml:space="preserve">. Không viết tắt những cụm từ dài, những mệnh đề hoặc những cụm từ ít xuất hiện. Nếu cần viết tắt những từ, thuật ngữ, tên các cơ quan, tổ chức... thì được viết tắt sau lần viết thứ nhất có kèm theo chữ viết tắt trong ngoặc đơn. Nếu có quá nhiều chữ viết tắt thì phải có bảng danh mục các chữ viết tắt (xếp theo thứ tự A, B, C) ở phần đầu luận văn. </w:t>
-      </w:r>
-    </w:p>
-    <w:p>
-      <w:pPr>
-        <w:pStyle w:val="Tiumccp1"/>
-      </w:pPr>
-      <w:bookmarkStart w:id="25" w:name="_Toc387692873"/>
-      <w:r>
-        <w:t>3.3 Trích dẫn</w:t>
-      </w:r>
-      <w:bookmarkEnd w:id="25"/>
-    </w:p>
-    <w:p>
-      <w:pPr>
-        <w:pStyle w:val="Tiumccp2"/>
-      </w:pPr>
-      <w:bookmarkStart w:id="26" w:name="_Toc387692874"/>
-      <w:r>
-        <w:t>3.3.1</w:t>
-      </w:r>
-      <w:r>
-        <w:t xml:space="preserve"> Tài liệu tham khảo và cách trích dẫn</w:t>
-      </w:r>
-      <w:bookmarkEnd w:id="26"/>
+        <w:t>không phải của riêng tác giả</w:t>
+      </w:r>
+      <w:r>
+        <w:t xml:space="preserve"> và mọi tham khảo khác </w:t>
+      </w:r>
+      <w:r>
+        <w:rPr>
+          <w:b/>
+        </w:rPr>
+        <w:t>phải được trích dẫn và chỉ rõ nguồn trong danh mục Tài liệu tham khảo của luận văn</w:t>
+      </w:r>
+      <w:r>
+        <w:t>. Phải nêu rõ cả việc sử dụng những đề xuất hoặc kết quả của đồng tác giả (</w:t>
+      </w:r>
+      <w:r>
+        <w:rPr>
+          <w:i/>
+        </w:rPr>
+        <w:t>đối với công trình đã công bố khác thì phải trích dẫn bình thường như một tài liệu tham khảo</w:t>
+      </w:r>
+      <w:r>
+        <w:t xml:space="preserve">). Nếu sử dụng tài liệu của người khác và của đồng tác giả (bảng biểu, hình vẽ, công thức, đồ thị, phương trình, ý tưởng...) mà không chú dẫn tác giả và nguồn tài liệu thì </w:t>
+      </w:r>
+      <w:r>
+        <w:rPr>
+          <w:b/>
+        </w:rPr>
+        <w:t>luận văn không được duyệt để bảo vệ</w:t>
+      </w:r>
+      <w:r>
+        <w:t xml:space="preserve">. </w:t>
+      </w:r>
     </w:p>
     <w:p>
       <w:pPr>
         <w:pStyle w:val="Nidungvnbn"/>
       </w:pPr>
       <w:r>
-        <w:t xml:space="preserve">Mọi ý kiến, khái niệm, phân tích, phát biểu, diễn đạt... có ý nghĩa, mang tính chất gợi ý </w:t>
+        <w:t>Không trích dẫn những kiến thức phổ biến, mọi người đều biết tránh làm nặng nề phần tham khảo trích dẫn.</w:t>
+      </w:r>
+    </w:p>
+    <w:p>
+      <w:pPr>
+        <w:pStyle w:val="Nidungvnbn"/>
+      </w:pPr>
+      <w:r>
+        <w:t>Nếu người dẫn liệu không có điều kiện tiếp cận được một tài liệu gốc mà phải trích dẫn thông qua một tài liệu khác của một tác giả khác, thì phải nêu rõ cách trích dẫn (</w:t>
       </w:r>
       <w:r>
         <w:rPr>
           <w:i/>
         </w:rPr>
-        <w:t>không phải của riêng tác giả</w:t>
-      </w:r>
-      <w:r>
-        <w:t xml:space="preserve"> và mọi tham khảo khác </w:t>
-      </w:r>
-      <w:r>
-        <w:rPr>
-          <w:b/>
-        </w:rPr>
-        <w:t>phải được trích dẫn và chỉ rõ nguồn trong danh mục Tài liệu tham khảo của luận văn</w:t>
-      </w:r>
-      <w:r>
-        <w:t xml:space="preserve">. Phải nêu rõ cả việc sử </w:t>
+        <w:t>lưu ý phải ghi</w:t>
+      </w:r>
+      <w:r>
+        <w:t xml:space="preserve"> </w:t>
+      </w:r>
+      <w:r>
+        <w:rPr>
+          <w:i/>
+        </w:rPr>
+        <w:t xml:space="preserve">đúng nguyên văn từ chính tài liệu tham khảo và hạn chế tối đa hình thức này). </w:t>
+      </w:r>
+      <w:r>
+        <w:t xml:space="preserve">Nếu cần trích dẫn dài hơn thì phải tách phần này thành một đoạn riêng khỏi phần nội dung đang trình bày, in nghiêng, với lề trái lùi vào thêm 2 cm. Khi mở đầu và kết thúc đoạn trích này không phải sử dụng dấu ngoặc kép. Việc trích dẫn là theo thứ tự của tài liệu ở danh mục Tài liệu tham khảo và được đặt trong ngoặc vuông, khi cần có cả số trang, ví dụ [15, tr.314-315]. Đối với phần trích dẫn từ nhiều tài liệu khác nhau, số của </w:t>
       </w:r>
       <w:r>
         <w:lastRenderedPageBreak/>
-        <w:t>dụng những đề xuất hoặc kết quả của đồng tác giả (</w:t>
-      </w:r>
-      <w:r>
-        <w:rPr>
-          <w:i/>
-        </w:rPr>
-        <w:t>đối với công trình đã công bố khác thì phải trích dẫn bình thường như một tài liệu tham khảo</w:t>
-      </w:r>
-      <w:r>
-        <w:t xml:space="preserve">). Nếu sử dụng tài liệu của người khác và của đồng tác giả (bảng biểu, hình vẽ, công thức, đồ thị, phương trình, ý tưởng...) mà không chú dẫn tác giả và nguồn tài liệu thì </w:t>
-      </w:r>
-      <w:r>
-        <w:rPr>
-          <w:b/>
-        </w:rPr>
-        <w:t>luận văn không được duyệt để bảo vệ</w:t>
-      </w:r>
-      <w:r>
-        <w:t xml:space="preserve">. </w:t>
-      </w:r>
-    </w:p>
-    <w:p>
-      <w:pPr>
-        <w:pStyle w:val="Nidungvnbn"/>
-      </w:pPr>
-      <w:r>
-        <w:t>Không trích dẫn những kiến thức phổ biến, mọi người đều biết tránh làm nặng nề phần tham khảo trích dẫn.</w:t>
-      </w:r>
-    </w:p>
-    <w:p>
-      <w:pPr>
-        <w:pStyle w:val="Nidungvnbn"/>
-      </w:pPr>
-      <w:r>
-        <w:t>Nếu người dẫn liệu không có điều kiện tiếp cận được một tài liệu gốc mà phải trích dẫn thông qua một tài liệu khác của một tác giả khác, thì phải nêu rõ cách trích dẫn (</w:t>
-      </w:r>
-      <w:r>
-        <w:rPr>
-          <w:i/>
-        </w:rPr>
-        <w:t>lưu ý phải ghi</w:t>
-      </w:r>
-      <w:r>
-        <w:t xml:space="preserve"> </w:t>
-      </w:r>
-      <w:r>
-        <w:rPr>
-          <w:i/>
-        </w:rPr>
-        <w:t xml:space="preserve">đúng nguyên văn từ chính tài liệu tham khảo và hạn chế tối đa hình thức này). </w:t>
-      </w:r>
-      <w:r>
-        <w:t>Nếu cần trích dẫn dài hơn thì phải tách phần này thành một đoạn riêng khỏi phần nội dung đang trình bày, in nghiêng, với lề trái lùi vào thêm 2 cm. Khi mở đầu và kết thúc đoạn trích này không phải sử dụng dấu ngoặc kép. Việc trích dẫn là theo thứ tự của tài liệu ở danh mục Tài liệu tham khảo và được đặt trong ngoặc vuông, khi cần có cả số trang, ví dụ [15, tr.314-315]. Đối với phần trích dẫn từ nhiều tài liệu khác nhau, số của từng tài liệu được đặt độc lập trong từng ngoặc vuông, theo thứ tự tăng dần, ví dụ [19], [25], [41], [42].</w:t>
+        <w:t>từng tài liệu được đặt độc lập trong từng ngoặc vuông, theo thứ tự tăng dần, ví dụ [19], [25], [41], [42].</w:t>
       </w:r>
     </w:p>
     <w:p>
@@ -6493,7 +7019,6 @@
         </w:numPr>
       </w:pPr>
       <w:r>
-        <w:lastRenderedPageBreak/>
         <w:t>Diễn đạt lại (</w:t>
       </w:r>
       <w:r>
@@ -7356,7 +7881,7 @@
       </w:r>
     </w:p>
     <w:sectPr>
-      <w:headerReference w:type="default" r:id="rId21"/>
+      <w:headerReference w:type="default" r:id="rId25"/>
       <w:pgSz w:w="12240" w:h="15840"/>
       <w:pgMar w:top="1985" w:right="1134" w:bottom="1701" w:left="1985" w:header="720" w:footer="720" w:gutter="0"/>
       <w:pgNumType w:start="1"/>
@@ -7368,7 +7893,7 @@
 </file>
 
 <file path=word/comments.xml><?xml version="1.0" encoding="utf-8"?>
-<w:comments xmlns:wpc="http://schemas.microsoft.com/office/word/2010/wordprocessingCanvas" xmlns:mc="http://schemas.openxmlformats.org/markup-compatibility/2006" xmlns:o="urn:schemas-microsoft-com:office:office" xmlns:r="http://schemas.openxmlformats.org/officeDocument/2006/relationships" xmlns:m="http://schemas.openxmlformats.org/officeDocument/2006/math" xmlns:v="urn:schemas-microsoft-com:vml" xmlns:wp14="http://schemas.microsoft.com/office/word/2010/wordprocessingDrawing" xmlns:wp="http://schemas.openxmlformats.org/drawingml/2006/wordprocessingDrawing" xmlns:w10="urn:schemas-microsoft-com:office:word" xmlns:w="http://schemas.openxmlformats.org/wordprocessingml/2006/main" xmlns:w14="http://schemas.microsoft.com/office/word/2010/wordml" xmlns:w15="http://schemas.microsoft.com/office/word/2012/wordml" xmlns:wpg="http://schemas.microsoft.com/office/word/2010/wordprocessingGroup" xmlns:wpi="http://schemas.microsoft.com/office/word/2010/wordprocessingInk" xmlns:wne="http://schemas.microsoft.com/office/word/2006/wordml" xmlns:wps="http://schemas.microsoft.com/office/word/2010/wordprocessingShape" mc:Ignorable="w14 w15 wp14">
+<w:comments xmlns:wpc="http://schemas.microsoft.com/office/word/2010/wordprocessingCanvas" xmlns:cx="http://schemas.microsoft.com/office/drawing/2014/chartex" xmlns:cx1="http://schemas.microsoft.com/office/drawing/2015/9/8/chartex" xmlns:cx2="http://schemas.microsoft.com/office/drawing/2015/10/21/chartex" xmlns:cx3="http://schemas.microsoft.com/office/drawing/2016/5/9/chartex" xmlns:cx4="http://schemas.microsoft.com/office/drawing/2016/5/10/chartex" xmlns:cx5="http://schemas.microsoft.com/office/drawing/2016/5/11/chartex" xmlns:mc="http://schemas.openxmlformats.org/markup-compatibility/2006" xmlns:o="urn:schemas-microsoft-com:office:office" xmlns:r="http://schemas.openxmlformats.org/officeDocument/2006/relationships" xmlns:m="http://schemas.openxmlformats.org/officeDocument/2006/math" xmlns:v="urn:schemas-microsoft-com:vml" xmlns:wp14="http://schemas.microsoft.com/office/word/2010/wordprocessingDrawing" xmlns:wp="http://schemas.openxmlformats.org/drawingml/2006/wordprocessingDrawing" xmlns:w10="urn:schemas-microsoft-com:office:word" xmlns:w="http://schemas.openxmlformats.org/wordprocessingml/2006/main" xmlns:w14="http://schemas.microsoft.com/office/word/2010/wordml" xmlns:w15="http://schemas.microsoft.com/office/word/2012/wordml" xmlns:w16se="http://schemas.microsoft.com/office/word/2015/wordml/symex" xmlns:wpg="http://schemas.microsoft.com/office/word/2010/wordprocessingGroup" xmlns:wpi="http://schemas.microsoft.com/office/word/2010/wordprocessingInk" xmlns:wne="http://schemas.microsoft.com/office/word/2006/wordml" xmlns:wps="http://schemas.microsoft.com/office/word/2010/wordprocessingShape" mc:Ignorable="w14 w15 w16se wp14">
   <w:comment w:id="0" w:author="Tran Tin" w:date="2014-05-10T23:37:00Z" w:initials="TT">
     <w:p>
       <w:pPr>
@@ -7504,47 +8029,13 @@
       <w:pPr>
         <w:pStyle w:val="CommentText"/>
       </w:pPr>
-    </w:p>
-  </w:comment>
-  <w:comment w:id="20" w:author="LJancze" w:date="2014-05-11T10:44:00Z" w:initials="L">
-    <w:p>
-      <w:pPr>
-        <w:pStyle w:val="CommentText"/>
-      </w:pPr>
-      <w:r>
-        <w:rPr>
-          <w:rStyle w:val="CommentReference"/>
-        </w:rPr>
-        <w:annotationRef/>
-      </w:r>
-      <w:r>
-        <w:t xml:space="preserve">All figures without frames. Text centered, </w:t>
-      </w:r>
-      <w:r>
-        <w:rPr>
-          <w:b/>
-        </w:rPr>
-        <w:t xml:space="preserve">Figure 1 </w:t>
-      </w:r>
-      <w:r>
-        <w:t>or</w:t>
-      </w:r>
-      <w:r>
-        <w:rPr>
-          <w:b/>
-        </w:rPr>
-        <w:t xml:space="preserve"> Table</w:t>
-      </w:r>
-      <w:r>
-        <w:t xml:space="preserve">  word bold, leave two lines after figure/table</w:t>
-      </w:r>
     </w:p>
   </w:comment>
 </w:comments>
 </file>
 
 <file path=word/commentsExtended.xml><?xml version="1.0" encoding="utf-8"?>
-<w15:commentsEx xmlns:wpc="http://schemas.microsoft.com/office/word/2010/wordprocessingCanvas" xmlns:mc="http://schemas.openxmlformats.org/markup-compatibility/2006" xmlns:o="urn:schemas-microsoft-com:office:office" xmlns:r="http://schemas.openxmlformats.org/officeDocument/2006/relationships" xmlns:m="http://schemas.openxmlformats.org/officeDocument/2006/math" xmlns:v="urn:schemas-microsoft-com:vml" xmlns:wp14="http://schemas.microsoft.com/office/word/2010/wordprocessingDrawing" xmlns:wp="http://schemas.openxmlformats.org/drawingml/2006/wordprocessingDrawing" xmlns:w10="urn:schemas-microsoft-com:office:word" xmlns:w="http://schemas.openxmlformats.org/wordprocessingml/2006/main" xmlns:w14="http://schemas.microsoft.com/office/word/2010/wordml" xmlns:w15="http://schemas.microsoft.com/office/word/2012/wordml" xmlns:wpg="http://schemas.microsoft.com/office/word/2010/wordprocessingGroup" xmlns:wpi="http://schemas.microsoft.com/office/word/2010/wordprocessingInk" xmlns:wne="http://schemas.microsoft.com/office/word/2006/wordml" xmlns:wps="http://schemas.microsoft.com/office/word/2010/wordprocessingShape" mc:Ignorable="w14 w15 wp14">
+<w15:commentsEx xmlns:wpc="http://schemas.microsoft.com/office/word/2010/wordprocessingCanvas" xmlns:cx="http://schemas.microsoft.com/office/drawing/2014/chartex" xmlns:cx1="http://schemas.microsoft.com/office/drawing/2015/9/8/chartex" xmlns:cx2="http://schemas.microsoft.com/office/drawing/2015/10/21/chartex" xmlns:cx3="http://schemas.microsoft.com/office/drawing/2016/5/9/chartex" xmlns:cx4="http://schemas.microsoft.com/office/drawing/2016/5/10/chartex" xmlns:cx5="http://schemas.microsoft.com/office/drawing/2016/5/11/chartex" xmlns:mc="http://schemas.openxmlformats.org/markup-compatibility/2006" xmlns:o="urn:schemas-microsoft-com:office:office" xmlns:r="http://schemas.openxmlformats.org/officeDocument/2006/relationships" xmlns:m="http://schemas.openxmlformats.org/officeDocument/2006/math" xmlns:v="urn:schemas-microsoft-com:vml" xmlns:wp14="http://schemas.microsoft.com/office/word/2010/wordprocessingDrawing" xmlns:wp="http://schemas.openxmlformats.org/drawingml/2006/wordprocessingDrawing" xmlns:w10="urn:schemas-microsoft-com:office:word" xmlns:w="http://schemas.openxmlformats.org/wordprocessingml/2006/main" xmlns:w14="http://schemas.microsoft.com/office/word/2010/wordml" xmlns:w15="http://schemas.microsoft.com/office/word/2012/wordml" xmlns:w16se="http://schemas.microsoft.com/office/word/2015/wordml/symex" xmlns:wpg="http://schemas.microsoft.com/office/word/2010/wordprocessingGroup" xmlns:wpi="http://schemas.microsoft.com/office/word/2010/wordprocessingInk" xmlns:wne="http://schemas.microsoft.com/office/word/2006/wordml" xmlns:wps="http://schemas.microsoft.com/office/word/2010/wordprocessingShape" mc:Ignorable="w14 w15 w16se wp14">
   <w15:commentEx w15:paraId="49BDCCBB" w15:done="0"/>
   <w15:commentEx w15:paraId="1163F495" w15:done="0"/>
   <w15:commentEx w15:paraId="42AAB904" w15:done="0"/>
@@ -7553,12 +8044,11 @@
   <w15:commentEx w15:paraId="7CB0C1EB" w15:done="0"/>
   <w15:commentEx w15:paraId="240C5C4B" w15:done="0"/>
   <w15:commentEx w15:paraId="14FAD5C6" w15:done="0"/>
-  <w15:commentEx w15:paraId="599BC71F" w15:done="0"/>
 </w15:commentsEx>
 </file>
 
 <file path=word/endnotes.xml><?xml version="1.0" encoding="utf-8"?>
-<w:endnotes xmlns:wpc="http://schemas.microsoft.com/office/word/2010/wordprocessingCanvas" xmlns:mc="http://schemas.openxmlformats.org/markup-compatibility/2006" xmlns:o="urn:schemas-microsoft-com:office:office" xmlns:r="http://schemas.openxmlformats.org/officeDocument/2006/relationships" xmlns:m="http://schemas.openxmlformats.org/officeDocument/2006/math" xmlns:v="urn:schemas-microsoft-com:vml" xmlns:wp14="http://schemas.microsoft.com/office/word/2010/wordprocessingDrawing" xmlns:wp="http://schemas.openxmlformats.org/drawingml/2006/wordprocessingDrawing" xmlns:w10="urn:schemas-microsoft-com:office:word" xmlns:w="http://schemas.openxmlformats.org/wordprocessingml/2006/main" xmlns:w14="http://schemas.microsoft.com/office/word/2010/wordml" xmlns:w15="http://schemas.microsoft.com/office/word/2012/wordml" xmlns:wpg="http://schemas.microsoft.com/office/word/2010/wordprocessingGroup" xmlns:wpi="http://schemas.microsoft.com/office/word/2010/wordprocessingInk" xmlns:wne="http://schemas.microsoft.com/office/word/2006/wordml" xmlns:wps="http://schemas.microsoft.com/office/word/2010/wordprocessingShape" mc:Ignorable="w14 w15 wp14">
+<w:endnotes xmlns:wpc="http://schemas.microsoft.com/office/word/2010/wordprocessingCanvas" xmlns:cx="http://schemas.microsoft.com/office/drawing/2014/chartex" xmlns:cx1="http://schemas.microsoft.com/office/drawing/2015/9/8/chartex" xmlns:cx2="http://schemas.microsoft.com/office/drawing/2015/10/21/chartex" xmlns:cx3="http://schemas.microsoft.com/office/drawing/2016/5/9/chartex" xmlns:cx4="http://schemas.microsoft.com/office/drawing/2016/5/10/chartex" xmlns:cx5="http://schemas.microsoft.com/office/drawing/2016/5/11/chartex" xmlns:mc="http://schemas.openxmlformats.org/markup-compatibility/2006" xmlns:o="urn:schemas-microsoft-com:office:office" xmlns:r="http://schemas.openxmlformats.org/officeDocument/2006/relationships" xmlns:m="http://schemas.openxmlformats.org/officeDocument/2006/math" xmlns:v="urn:schemas-microsoft-com:vml" xmlns:wp14="http://schemas.microsoft.com/office/word/2010/wordprocessingDrawing" xmlns:wp="http://schemas.openxmlformats.org/drawingml/2006/wordprocessingDrawing" xmlns:w10="urn:schemas-microsoft-com:office:word" xmlns:w="http://schemas.openxmlformats.org/wordprocessingml/2006/main" xmlns:w14="http://schemas.microsoft.com/office/word/2010/wordml" xmlns:w15="http://schemas.microsoft.com/office/word/2012/wordml" xmlns:w16se="http://schemas.microsoft.com/office/word/2015/wordml/symex" xmlns:wpg="http://schemas.microsoft.com/office/word/2010/wordprocessingGroup" xmlns:wpi="http://schemas.microsoft.com/office/word/2010/wordprocessingInk" xmlns:wne="http://schemas.microsoft.com/office/word/2006/wordml" xmlns:wps="http://schemas.microsoft.com/office/word/2010/wordprocessingShape" mc:Ignorable="w14 w15 w16se wp14">
   <w:endnote w:type="separator" w:id="-1">
     <w:p>
       <w:r>
@@ -7577,7 +8067,7 @@
 </file>
 
 <file path=word/footnotes.xml><?xml version="1.0" encoding="utf-8"?>
-<w:footnotes xmlns:wpc="http://schemas.microsoft.com/office/word/2010/wordprocessingCanvas" xmlns:mc="http://schemas.openxmlformats.org/markup-compatibility/2006" xmlns:o="urn:schemas-microsoft-com:office:office" xmlns:r="http://schemas.openxmlformats.org/officeDocument/2006/relationships" xmlns:m="http://schemas.openxmlformats.org/officeDocument/2006/math" xmlns:v="urn:schemas-microsoft-com:vml" xmlns:wp14="http://schemas.microsoft.com/office/word/2010/wordprocessingDrawing" xmlns:wp="http://schemas.openxmlformats.org/drawingml/2006/wordprocessingDrawing" xmlns:w10="urn:schemas-microsoft-com:office:word" xmlns:w="http://schemas.openxmlformats.org/wordprocessingml/2006/main" xmlns:w14="http://schemas.microsoft.com/office/word/2010/wordml" xmlns:w15="http://schemas.microsoft.com/office/word/2012/wordml" xmlns:wpg="http://schemas.microsoft.com/office/word/2010/wordprocessingGroup" xmlns:wpi="http://schemas.microsoft.com/office/word/2010/wordprocessingInk" xmlns:wne="http://schemas.microsoft.com/office/word/2006/wordml" xmlns:wps="http://schemas.microsoft.com/office/word/2010/wordprocessingShape" mc:Ignorable="w14 w15 wp14">
+<w:footnotes xmlns:wpc="http://schemas.microsoft.com/office/word/2010/wordprocessingCanvas" xmlns:cx="http://schemas.microsoft.com/office/drawing/2014/chartex" xmlns:cx1="http://schemas.microsoft.com/office/drawing/2015/9/8/chartex" xmlns:cx2="http://schemas.microsoft.com/office/drawing/2015/10/21/chartex" xmlns:cx3="http://schemas.microsoft.com/office/drawing/2016/5/9/chartex" xmlns:cx4="http://schemas.microsoft.com/office/drawing/2016/5/10/chartex" xmlns:cx5="http://schemas.microsoft.com/office/drawing/2016/5/11/chartex" xmlns:mc="http://schemas.openxmlformats.org/markup-compatibility/2006" xmlns:o="urn:schemas-microsoft-com:office:office" xmlns:r="http://schemas.openxmlformats.org/officeDocument/2006/relationships" xmlns:m="http://schemas.openxmlformats.org/officeDocument/2006/math" xmlns:v="urn:schemas-microsoft-com:vml" xmlns:wp14="http://schemas.microsoft.com/office/word/2010/wordprocessingDrawing" xmlns:wp="http://schemas.openxmlformats.org/drawingml/2006/wordprocessingDrawing" xmlns:w10="urn:schemas-microsoft-com:office:word" xmlns:w="http://schemas.openxmlformats.org/wordprocessingml/2006/main" xmlns:w14="http://schemas.microsoft.com/office/word/2010/wordml" xmlns:w15="http://schemas.microsoft.com/office/word/2012/wordml" xmlns:w16se="http://schemas.microsoft.com/office/word/2015/wordml/symex" xmlns:wpg="http://schemas.microsoft.com/office/word/2010/wordprocessingGroup" xmlns:wpi="http://schemas.microsoft.com/office/word/2010/wordprocessingInk" xmlns:wne="http://schemas.microsoft.com/office/word/2006/wordml" xmlns:wps="http://schemas.microsoft.com/office/word/2010/wordprocessingShape" mc:Ignorable="w14 w15 w16se wp14">
   <w:footnote w:type="separator" w:id="-1">
     <w:p>
       <w:r>
@@ -7596,7 +8086,7 @@
 </file>
 
 <file path=word/header1.xml><?xml version="1.0" encoding="utf-8"?>
-<w:hdr xmlns:wpc="http://schemas.microsoft.com/office/word/2010/wordprocessingCanvas" xmlns:mc="http://schemas.openxmlformats.org/markup-compatibility/2006" xmlns:o="urn:schemas-microsoft-com:office:office" xmlns:r="http://schemas.openxmlformats.org/officeDocument/2006/relationships" xmlns:m="http://schemas.openxmlformats.org/officeDocument/2006/math" xmlns:v="urn:schemas-microsoft-com:vml" xmlns:wp14="http://schemas.microsoft.com/office/word/2010/wordprocessingDrawing" xmlns:wp="http://schemas.openxmlformats.org/drawingml/2006/wordprocessingDrawing" xmlns:w10="urn:schemas-microsoft-com:office:word" xmlns:w="http://schemas.openxmlformats.org/wordprocessingml/2006/main" xmlns:w14="http://schemas.microsoft.com/office/word/2010/wordml" xmlns:w15="http://schemas.microsoft.com/office/word/2012/wordml" xmlns:wpg="http://schemas.microsoft.com/office/word/2010/wordprocessingGroup" xmlns:wpi="http://schemas.microsoft.com/office/word/2010/wordprocessingInk" xmlns:wne="http://schemas.microsoft.com/office/word/2006/wordml" xmlns:wps="http://schemas.microsoft.com/office/word/2010/wordprocessingShape" mc:Ignorable="w14 w15 wp14">
+<w:hdr xmlns:wpc="http://schemas.microsoft.com/office/word/2010/wordprocessingCanvas" xmlns:cx="http://schemas.microsoft.com/office/drawing/2014/chartex" xmlns:cx1="http://schemas.microsoft.com/office/drawing/2015/9/8/chartex" xmlns:cx2="http://schemas.microsoft.com/office/drawing/2015/10/21/chartex" xmlns:cx3="http://schemas.microsoft.com/office/drawing/2016/5/9/chartex" xmlns:cx4="http://schemas.microsoft.com/office/drawing/2016/5/10/chartex" xmlns:cx5="http://schemas.microsoft.com/office/drawing/2016/5/11/chartex" xmlns:mc="http://schemas.openxmlformats.org/markup-compatibility/2006" xmlns:o="urn:schemas-microsoft-com:office:office" xmlns:r="http://schemas.openxmlformats.org/officeDocument/2006/relationships" xmlns:m="http://schemas.openxmlformats.org/officeDocument/2006/math" xmlns:v="urn:schemas-microsoft-com:vml" xmlns:wp14="http://schemas.microsoft.com/office/word/2010/wordprocessingDrawing" xmlns:wp="http://schemas.openxmlformats.org/drawingml/2006/wordprocessingDrawing" xmlns:w10="urn:schemas-microsoft-com:office:word" xmlns:w="http://schemas.openxmlformats.org/wordprocessingml/2006/main" xmlns:w14="http://schemas.microsoft.com/office/word/2010/wordml" xmlns:w15="http://schemas.microsoft.com/office/word/2012/wordml" xmlns:w16se="http://schemas.microsoft.com/office/word/2015/wordml/symex" xmlns:wpg="http://schemas.microsoft.com/office/word/2010/wordprocessingGroup" xmlns:wpi="http://schemas.microsoft.com/office/word/2010/wordprocessingInk" xmlns:wne="http://schemas.microsoft.com/office/word/2006/wordml" xmlns:wps="http://schemas.microsoft.com/office/word/2010/wordprocessingShape" mc:Ignorable="w14 w15 w16se wp14">
   <w:p>
     <w:pPr>
       <w:pStyle w:val="Header"/>
@@ -7615,7 +8105,7 @@
 </file>
 
 <file path=word/header2.xml><?xml version="1.0" encoding="utf-8"?>
-<w:hdr xmlns:wpc="http://schemas.microsoft.com/office/word/2010/wordprocessingCanvas" xmlns:mc="http://schemas.openxmlformats.org/markup-compatibility/2006" xmlns:o="urn:schemas-microsoft-com:office:office" xmlns:r="http://schemas.openxmlformats.org/officeDocument/2006/relationships" xmlns:m="http://schemas.openxmlformats.org/officeDocument/2006/math" xmlns:v="urn:schemas-microsoft-com:vml" xmlns:wp14="http://schemas.microsoft.com/office/word/2010/wordprocessingDrawing" xmlns:wp="http://schemas.openxmlformats.org/drawingml/2006/wordprocessingDrawing" xmlns:w10="urn:schemas-microsoft-com:office:word" xmlns:w="http://schemas.openxmlformats.org/wordprocessingml/2006/main" xmlns:w14="http://schemas.microsoft.com/office/word/2010/wordml" xmlns:w15="http://schemas.microsoft.com/office/word/2012/wordml" xmlns:wpg="http://schemas.microsoft.com/office/word/2010/wordprocessingGroup" xmlns:wpi="http://schemas.microsoft.com/office/word/2010/wordprocessingInk" xmlns:wne="http://schemas.microsoft.com/office/word/2006/wordml" xmlns:wps="http://schemas.microsoft.com/office/word/2010/wordprocessingShape" mc:Ignorable="w14 w15 wp14">
+<w:hdr xmlns:wpc="http://schemas.microsoft.com/office/word/2010/wordprocessingCanvas" xmlns:cx="http://schemas.microsoft.com/office/drawing/2014/chartex" xmlns:cx1="http://schemas.microsoft.com/office/drawing/2015/9/8/chartex" xmlns:cx2="http://schemas.microsoft.com/office/drawing/2015/10/21/chartex" xmlns:cx3="http://schemas.microsoft.com/office/drawing/2016/5/9/chartex" xmlns:cx4="http://schemas.microsoft.com/office/drawing/2016/5/10/chartex" xmlns:cx5="http://schemas.microsoft.com/office/drawing/2016/5/11/chartex" xmlns:mc="http://schemas.openxmlformats.org/markup-compatibility/2006" xmlns:o="urn:schemas-microsoft-com:office:office" xmlns:r="http://schemas.openxmlformats.org/officeDocument/2006/relationships" xmlns:m="http://schemas.openxmlformats.org/officeDocument/2006/math" xmlns:v="urn:schemas-microsoft-com:vml" xmlns:wp14="http://schemas.microsoft.com/office/word/2010/wordprocessingDrawing" xmlns:wp="http://schemas.openxmlformats.org/drawingml/2006/wordprocessingDrawing" xmlns:w10="urn:schemas-microsoft-com:office:word" xmlns:w="http://schemas.openxmlformats.org/wordprocessingml/2006/main" xmlns:w14="http://schemas.microsoft.com/office/word/2010/wordml" xmlns:w15="http://schemas.microsoft.com/office/word/2012/wordml" xmlns:w16se="http://schemas.microsoft.com/office/word/2015/wordml/symex" xmlns:wpg="http://schemas.microsoft.com/office/word/2010/wordprocessingGroup" xmlns:wpi="http://schemas.microsoft.com/office/word/2010/wordprocessingInk" xmlns:wne="http://schemas.microsoft.com/office/word/2006/wordml" xmlns:wps="http://schemas.microsoft.com/office/word/2010/wordprocessingShape" mc:Ignorable="w14 w15 w16se wp14">
   <w:sdt>
     <w:sdtPr>
       <w:id w:val="-1487547156"/>
@@ -7668,7 +8158,7 @@
 </file>
 
 <file path=word/header3.xml><?xml version="1.0" encoding="utf-8"?>
-<w:hdr xmlns:wpc="http://schemas.microsoft.com/office/word/2010/wordprocessingCanvas" xmlns:mc="http://schemas.openxmlformats.org/markup-compatibility/2006" xmlns:o="urn:schemas-microsoft-com:office:office" xmlns:r="http://schemas.openxmlformats.org/officeDocument/2006/relationships" xmlns:m="http://schemas.openxmlformats.org/officeDocument/2006/math" xmlns:v="urn:schemas-microsoft-com:vml" xmlns:wp14="http://schemas.microsoft.com/office/word/2010/wordprocessingDrawing" xmlns:wp="http://schemas.openxmlformats.org/drawingml/2006/wordprocessingDrawing" xmlns:w10="urn:schemas-microsoft-com:office:word" xmlns:w="http://schemas.openxmlformats.org/wordprocessingml/2006/main" xmlns:w14="http://schemas.microsoft.com/office/word/2010/wordml" xmlns:w15="http://schemas.microsoft.com/office/word/2012/wordml" xmlns:wpg="http://schemas.microsoft.com/office/word/2010/wordprocessingGroup" xmlns:wpi="http://schemas.microsoft.com/office/word/2010/wordprocessingInk" xmlns:wne="http://schemas.microsoft.com/office/word/2006/wordml" xmlns:wps="http://schemas.microsoft.com/office/word/2010/wordprocessingShape" mc:Ignorable="w14 w15 wp14">
+<w:hdr xmlns:wpc="http://schemas.microsoft.com/office/word/2010/wordprocessingCanvas" xmlns:cx="http://schemas.microsoft.com/office/drawing/2014/chartex" xmlns:cx1="http://schemas.microsoft.com/office/drawing/2015/9/8/chartex" xmlns:cx2="http://schemas.microsoft.com/office/drawing/2015/10/21/chartex" xmlns:cx3="http://schemas.microsoft.com/office/drawing/2016/5/9/chartex" xmlns:cx4="http://schemas.microsoft.com/office/drawing/2016/5/10/chartex" xmlns:cx5="http://schemas.microsoft.com/office/drawing/2016/5/11/chartex" xmlns:mc="http://schemas.openxmlformats.org/markup-compatibility/2006" xmlns:o="urn:schemas-microsoft-com:office:office" xmlns:r="http://schemas.openxmlformats.org/officeDocument/2006/relationships" xmlns:m="http://schemas.openxmlformats.org/officeDocument/2006/math" xmlns:v="urn:schemas-microsoft-com:vml" xmlns:wp14="http://schemas.microsoft.com/office/word/2010/wordprocessingDrawing" xmlns:wp="http://schemas.openxmlformats.org/drawingml/2006/wordprocessingDrawing" xmlns:w10="urn:schemas-microsoft-com:office:word" xmlns:w="http://schemas.openxmlformats.org/wordprocessingml/2006/main" xmlns:w14="http://schemas.microsoft.com/office/word/2010/wordml" xmlns:w15="http://schemas.microsoft.com/office/word/2012/wordml" xmlns:w16se="http://schemas.microsoft.com/office/word/2015/wordml/symex" xmlns:wpg="http://schemas.microsoft.com/office/word/2010/wordprocessingGroup" xmlns:wpi="http://schemas.microsoft.com/office/word/2010/wordprocessingInk" xmlns:wne="http://schemas.microsoft.com/office/word/2006/wordml" xmlns:wps="http://schemas.microsoft.com/office/word/2010/wordprocessingShape" mc:Ignorable="w14 w15 w16se wp14">
   <w:sdt>
     <w:sdtPr>
       <w:id w:val="-2026468923"/>
@@ -7716,7 +8206,7 @@
             <w:rStyle w:val="NidungvnbnChar"/>
             <w:noProof/>
           </w:rPr>
-          <w:t>20</w:t>
+          <w:t>18</w:t>
         </w:r>
         <w:r>
           <w:rPr>
@@ -7736,7 +8226,7 @@
 </file>
 
 <file path=word/numbering.xml><?xml version="1.0" encoding="utf-8"?>
-<w:numbering xmlns:wpc="http://schemas.microsoft.com/office/word/2010/wordprocessingCanvas" xmlns:mc="http://schemas.openxmlformats.org/markup-compatibility/2006" xmlns:o="urn:schemas-microsoft-com:office:office" xmlns:r="http://schemas.openxmlformats.org/officeDocument/2006/relationships" xmlns:m="http://schemas.openxmlformats.org/officeDocument/2006/math" xmlns:v="urn:schemas-microsoft-com:vml" xmlns:wp14="http://schemas.microsoft.com/office/word/2010/wordprocessingDrawing" xmlns:wp="http://schemas.openxmlformats.org/drawingml/2006/wordprocessingDrawing" xmlns:w10="urn:schemas-microsoft-com:office:word" xmlns:w="http://schemas.openxmlformats.org/wordprocessingml/2006/main" xmlns:w14="http://schemas.microsoft.com/office/word/2010/wordml" xmlns:w15="http://schemas.microsoft.com/office/word/2012/wordml" xmlns:wpg="http://schemas.microsoft.com/office/word/2010/wordprocessingGroup" xmlns:wpi="http://schemas.microsoft.com/office/word/2010/wordprocessingInk" xmlns:wne="http://schemas.microsoft.com/office/word/2006/wordml" xmlns:wps="http://schemas.microsoft.com/office/word/2010/wordprocessingShape" mc:Ignorable="w14 w15 wp14">
+<w:numbering xmlns:wpc="http://schemas.microsoft.com/office/word/2010/wordprocessingCanvas" xmlns:cx="http://schemas.microsoft.com/office/drawing/2014/chartex" xmlns:cx1="http://schemas.microsoft.com/office/drawing/2015/9/8/chartex" xmlns:cx2="http://schemas.microsoft.com/office/drawing/2015/10/21/chartex" xmlns:cx3="http://schemas.microsoft.com/office/drawing/2016/5/9/chartex" xmlns:cx4="http://schemas.microsoft.com/office/drawing/2016/5/10/chartex" xmlns:cx5="http://schemas.microsoft.com/office/drawing/2016/5/11/chartex" xmlns:mc="http://schemas.openxmlformats.org/markup-compatibility/2006" xmlns:o="urn:schemas-microsoft-com:office:office" xmlns:r="http://schemas.openxmlformats.org/officeDocument/2006/relationships" xmlns:m="http://schemas.openxmlformats.org/officeDocument/2006/math" xmlns:v="urn:schemas-microsoft-com:vml" xmlns:wp14="http://schemas.microsoft.com/office/word/2010/wordprocessingDrawing" xmlns:wp="http://schemas.openxmlformats.org/drawingml/2006/wordprocessingDrawing" xmlns:w10="urn:schemas-microsoft-com:office:word" xmlns:w="http://schemas.openxmlformats.org/wordprocessingml/2006/main" xmlns:w14="http://schemas.microsoft.com/office/word/2010/wordml" xmlns:w15="http://schemas.microsoft.com/office/word/2012/wordml" xmlns:w16se="http://schemas.microsoft.com/office/word/2015/wordml/symex" xmlns:wpg="http://schemas.microsoft.com/office/word/2010/wordprocessingGroup" xmlns:wpi="http://schemas.microsoft.com/office/word/2010/wordprocessingInk" xmlns:wne="http://schemas.microsoft.com/office/word/2006/wordml" xmlns:wps="http://schemas.microsoft.com/office/word/2010/wordprocessingShape" mc:Ignorable="w14 w15 w16se wp14">
   <w:abstractNum w:abstractNumId="0" w15:restartNumberingAfterBreak="0">
     <w:nsid w:val="027A3388"/>
     <w:multiLevelType w:val="hybridMultilevel"/>
@@ -9536,7 +10026,7 @@
 </file>
 
 <file path=word/styles.xml><?xml version="1.0" encoding="utf-8"?>
-<w:styles xmlns:mc="http://schemas.openxmlformats.org/markup-compatibility/2006" xmlns:r="http://schemas.openxmlformats.org/officeDocument/2006/relationships" xmlns:w="http://schemas.openxmlformats.org/wordprocessingml/2006/main" xmlns:w14="http://schemas.microsoft.com/office/word/2010/wordml" xmlns:w15="http://schemas.microsoft.com/office/word/2012/wordml" mc:Ignorable="w14 w15">
+<w:styles xmlns:mc="http://schemas.openxmlformats.org/markup-compatibility/2006" xmlns:r="http://schemas.openxmlformats.org/officeDocument/2006/relationships" xmlns:w="http://schemas.openxmlformats.org/wordprocessingml/2006/main" xmlns:w14="http://schemas.microsoft.com/office/word/2010/wordml" xmlns:w15="http://schemas.microsoft.com/office/word/2012/wordml" xmlns:w16se="http://schemas.microsoft.com/office/word/2015/wordml/symex" mc:Ignorable="w14 w15 w16se">
   <w:docDefaults>
     <w:rPrDefault>
       <w:rPr>
@@ -9552,7 +10042,7 @@
       </w:pPr>
     </w:pPrDefault>
   </w:docDefaults>
-  <w:latentStyles w:defLockedState="0" w:defUIPriority="99" w:defSemiHidden="0" w:defUnhideWhenUsed="0" w:defQFormat="0" w:count="371">
+  <w:latentStyles w:defLockedState="0" w:defUIPriority="99" w:defSemiHidden="0" w:defUnhideWhenUsed="0" w:defQFormat="0" w:count="374">
     <w:lsdException w:name="Normal" w:uiPriority="0" w:qFormat="1"/>
     <w:lsdException w:name="heading 1" w:uiPriority="9" w:qFormat="1"/>
     <w:lsdException w:name="heading 2" w:semiHidden="1" w:uiPriority="9" w:unhideWhenUsed="1" w:qFormat="1"/>
@@ -9658,7 +10148,6 @@
     <w:lsdException w:name="HTML Sample" w:semiHidden="1" w:unhideWhenUsed="1"/>
     <w:lsdException w:name="HTML Typewriter" w:semiHidden="1" w:unhideWhenUsed="1"/>
     <w:lsdException w:name="HTML Variable" w:semiHidden="1" w:unhideWhenUsed="1"/>
-    <w:lsdException w:name="Normal Table" w:semiHidden="1" w:unhideWhenUsed="1"/>
     <w:lsdException w:name="annotation subject" w:semiHidden="1" w:unhideWhenUsed="1"/>
     <w:lsdException w:name="No List" w:semiHidden="1" w:unhideWhenUsed="1"/>
     <w:lsdException w:name="Outline List 1" w:semiHidden="1" w:unhideWhenUsed="1"/>
@@ -9703,7 +10192,6 @@
     <w:lsdException w:name="Table Professional" w:semiHidden="1" w:unhideWhenUsed="1"/>
     <w:lsdException w:name="Table Subtle 1" w:semiHidden="1" w:unhideWhenUsed="1"/>
     <w:lsdException w:name="Table Subtle 2" w:semiHidden="1" w:unhideWhenUsed="1"/>
-    <w:lsdException w:name="Table Web 1" w:semiHidden="1" w:unhideWhenUsed="1"/>
     <w:lsdException w:name="Table Web 2" w:semiHidden="1" w:unhideWhenUsed="1"/>
     <w:lsdException w:name="Table Web 3" w:semiHidden="1" w:unhideWhenUsed="1"/>
     <w:lsdException w:name="Balloon Text" w:semiHidden="1" w:unhideWhenUsed="1"/>
@@ -9924,6 +10412,9 @@
     <w:lsdException w:name="List Table 5 Dark Accent 6" w:uiPriority="50"/>
     <w:lsdException w:name="List Table 6 Colorful Accent 6" w:uiPriority="51"/>
     <w:lsdException w:name="List Table 7 Colorful Accent 6" w:uiPriority="52"/>
+    <w:lsdException w:name="Mention" w:semiHidden="1" w:unhideWhenUsed="1"/>
+    <w:lsdException w:name="Smart Hyperlink" w:semiHidden="1" w:unhideWhenUsed="1"/>
+    <w:lsdException w:name="Hashtag" w:semiHidden="1" w:unhideWhenUsed="1"/>
   </w:latentStyles>
   <w:style w:type="paragraph" w:default="1" w:styleId="Normal">
     <w:name w:val="Normal"/>
@@ -10036,6 +10527,7 @@
   <w:style w:type="character" w:default="1" w:styleId="DefaultParagraphFont">
     <w:name w:val="Default Paragraph Font"/>
     <w:uiPriority w:val="1"/>
+    <w:semiHidden/>
     <w:unhideWhenUsed/>
   </w:style>
   <w:style w:type="table" w:default="1" w:styleId="TableNormal">
@@ -10944,7 +11436,7 @@
 </file>
 
 <file path=customXml/itemProps1.xml><?xml version="1.0" encoding="utf-8"?>
-<ds:datastoreItem xmlns:ds="http://schemas.openxmlformats.org/officeDocument/2006/customXml" ds:itemID="{6907F156-B0C6-4E20-BEFB-E7A33ABD6D0A}">
+<ds:datastoreItem xmlns:ds="http://schemas.openxmlformats.org/officeDocument/2006/customXml" ds:itemID="{332A0610-D9F8-4117-959C-6CEC698CB05D}">
   <ds:schemaRefs>
     <ds:schemaRef ds:uri="http://schemas.openxmlformats.org/officeDocument/2006/bibliography"/>
   </ds:schemaRefs>

</xml_diff>

<commit_message>
Update report,data to test
</commit_message>
<xml_diff>
--- a/Document/baocao.docx
+++ b/Document/baocao.docx
@@ -1457,7 +1457,21 @@
         <w:rPr>
           <w:lang w:val="vi-VN"/>
         </w:rPr>
-        <w:t xml:space="preserve">- Lời đầu tiên, em xin chân thành cảm ơn quý thầy cô trong khoa Công nghệ thông tin cũng nhƣ các quý thầy cô đang giảng dạy và công tác tại trường Đại học Tôn Đức Thắng đã truyền đạt những kiến thức quý báu cho chúng em trong những năm học vừa qua. </w:t>
+        <w:t>- Lời đầu tiên, em xin chân thành cảm ơn quý thầy cô trong k</w:t>
+      </w:r>
+      <w:r>
+        <w:rPr>
+          <w:lang w:val="vi-VN"/>
+        </w:rPr>
+        <w:t>hoa Công nghệ thông tin cũng như</w:t>
+      </w:r>
+      <w:bookmarkStart w:id="5" w:name="_GoBack"/>
+      <w:bookmarkEnd w:id="5"/>
+      <w:r>
+        <w:rPr>
+          <w:lang w:val="vi-VN"/>
+        </w:rPr>
+        <w:t xml:space="preserve"> các quý thầy cô đang giảng dạy và công tác tại trường Đại học Tôn Đức Thắng đã truyền đạt những kiến thức quý báu cho chúng em trong những năm học vừa qua. </w:t>
       </w:r>
     </w:p>
     <w:p>
@@ -1489,7 +1503,43 @@
         <w:rPr>
           <w:lang w:val="vi-VN"/>
         </w:rPr>
-        <w:t xml:space="preserve">, giúp đỡ và động viên em trong suốt thời gian thực hiện đề tài. Và để có đƣợc kết quả nhƣ ngày hôm nay, em rất biết ơn gia đình đã động viên, khích lệ, tạo mọi điều kiện thuận lợi nhất trong suốt quá trình học tập cũng như uá trình thực hiện đề tài tốt nghiệp này. </w:t>
+        <w:t>, giúp đỡ và động viên em trong suốt thời gian thực hiện đề tài. Và để có đ</w:t>
+      </w:r>
+      <w:r>
+        <w:rPr>
+          <w:lang w:val="vi-VN"/>
+        </w:rPr>
+        <w:t>ượ</w:t>
+      </w:r>
+      <w:r>
+        <w:rPr>
+          <w:lang w:val="vi-VN"/>
+        </w:rPr>
+        <w:t>c kết quả nh</w:t>
+      </w:r>
+      <w:r>
+        <w:rPr>
+          <w:lang w:val="vi-VN"/>
+        </w:rPr>
+        <w:t>ư</w:t>
+      </w:r>
+      <w:r>
+        <w:rPr>
+          <w:lang w:val="vi-VN"/>
+        </w:rPr>
+        <w:t xml:space="preserve"> ngày hôm nay, em rất biết ơn gia đình đã động viên, khích lệ, tạo mọi điều kiện thuận lợi nhất trong suốt quá trình học tập cũng như </w:t>
+      </w:r>
+      <w:r>
+        <w:rPr>
+          <w:lang w:val="vi-VN"/>
+        </w:rPr>
+        <w:t>q</w:t>
+      </w:r>
+      <w:r>
+        <w:rPr>
+          <w:lang w:val="vi-VN"/>
+        </w:rPr>
+        <w:t xml:space="preserve">uá trình thực hiện đề tài tốt nghiệp này. </w:t>
       </w:r>
     </w:p>
     <w:p>
@@ -1537,7 +1587,7 @@
           <w:lang w:val="vi-VN"/>
         </w:rPr>
       </w:pPr>
-      <w:commentRangeStart w:id="5"/>
+      <w:commentRangeStart w:id="6"/>
       <w:r>
         <w:rPr>
           <w:b/>
@@ -1575,12 +1625,12 @@
         </w:rPr>
         <w:t>TẠI TRƯỜNG ĐẠI HỌC TÔN ĐỨC THẮNG</w:t>
       </w:r>
-      <w:commentRangeEnd w:id="5"/>
+      <w:commentRangeEnd w:id="6"/>
       <w:r>
         <w:rPr>
           <w:rStyle w:val="CommentReference"/>
         </w:rPr>
-        <w:commentReference w:id="5"/>
+        <w:commentReference w:id="6"/>
       </w:r>
     </w:p>
     <w:p>
@@ -1932,7 +1982,7 @@
           <w:lang w:val="vi-VN"/>
         </w:rPr>
       </w:pPr>
-      <w:bookmarkStart w:id="6" w:name="_Toc387692856"/>
+      <w:bookmarkStart w:id="7" w:name="_Toc387692856"/>
       <w:r>
         <w:rPr>
           <w:lang w:val="vi-VN"/>
@@ -1940,7 +1990,7 @@
         <w:lastRenderedPageBreak/>
         <w:t>TÓM TẮT</w:t>
       </w:r>
-      <w:bookmarkEnd w:id="6"/>
+      <w:bookmarkEnd w:id="7"/>
     </w:p>
     <w:p>
       <w:pPr>
@@ -2071,8 +2121,8 @@
           <w:lang w:val="vi-VN"/>
         </w:rPr>
       </w:pPr>
-      <w:bookmarkStart w:id="7" w:name="_Toc387692857"/>
-      <w:commentRangeStart w:id="8"/>
+      <w:bookmarkStart w:id="8" w:name="_Toc387692857"/>
+      <w:commentRangeStart w:id="9"/>
       <w:r>
         <w:rPr>
           <w:lang w:val="vi-VN"/>
@@ -2080,16 +2130,16 @@
         <w:lastRenderedPageBreak/>
         <w:t>MỤC LỤC</w:t>
       </w:r>
-      <w:commentRangeEnd w:id="8"/>
+      <w:commentRangeEnd w:id="9"/>
       <w:r>
         <w:rPr>
           <w:rStyle w:val="CommentReference"/>
         </w:rPr>
-        <w:commentReference w:id="8"/>
-      </w:r>
-      <w:bookmarkEnd w:id="7"/>
-    </w:p>
-    <w:commentRangeStart w:id="9"/>
+        <w:commentReference w:id="9"/>
+      </w:r>
+      <w:bookmarkEnd w:id="8"/>
+    </w:p>
+    <w:commentRangeStart w:id="10"/>
     <w:p>
       <w:pPr>
         <w:pStyle w:val="TOC1"/>
@@ -3545,12 +3595,12 @@
         </w:rPr>
         <w:fldChar w:fldCharType="end"/>
       </w:r>
-      <w:commentRangeEnd w:id="9"/>
+      <w:commentRangeEnd w:id="10"/>
       <w:r>
         <w:rPr>
           <w:rStyle w:val="CommentReference"/>
         </w:rPr>
-        <w:commentReference w:id="9"/>
+        <w:commentReference w:id="10"/>
       </w:r>
     </w:p>
     <w:p>
@@ -3574,12 +3624,12 @@
         <w:pStyle w:val="Chng"/>
         <w:jc w:val="center"/>
       </w:pPr>
-      <w:bookmarkStart w:id="10" w:name="_Toc387692858"/>
+      <w:bookmarkStart w:id="11" w:name="_Toc387692858"/>
       <w:r>
         <w:lastRenderedPageBreak/>
         <w:t>DANH MỤC KÍ HIỆU VÀ CHỮ VIẾT TẮT</w:t>
       </w:r>
-      <w:bookmarkEnd w:id="10"/>
+      <w:bookmarkEnd w:id="11"/>
     </w:p>
     <w:p>
       <w:pPr>
@@ -3728,23 +3778,23 @@
         <w:pStyle w:val="Chng"/>
         <w:jc w:val="center"/>
       </w:pPr>
-      <w:bookmarkStart w:id="11" w:name="_Toc387692859"/>
-      <w:commentRangeStart w:id="12"/>
+      <w:bookmarkStart w:id="12" w:name="_Toc387692859"/>
+      <w:commentRangeStart w:id="13"/>
       <w:r>
         <w:lastRenderedPageBreak/>
         <w:t>DANH MỤC</w:t>
       </w:r>
-      <w:commentRangeEnd w:id="12"/>
+      <w:commentRangeEnd w:id="13"/>
       <w:r>
         <w:rPr>
           <w:rStyle w:val="CommentReference"/>
         </w:rPr>
-        <w:commentReference w:id="12"/>
+        <w:commentReference w:id="13"/>
       </w:r>
       <w:r>
         <w:t xml:space="preserve"> CÁC BẢNG BIỂU, HÌNH VẼ, ĐỒ THỊ</w:t>
       </w:r>
-      <w:bookmarkEnd w:id="11"/>
+      <w:bookmarkEnd w:id="12"/>
     </w:p>
     <w:p>
       <w:pPr>
@@ -4014,7 +4064,7 @@
       <w:pPr>
         <w:pStyle w:val="Chng"/>
       </w:pPr>
-      <w:bookmarkStart w:id="13" w:name="_Toc387692860"/>
+      <w:bookmarkStart w:id="14" w:name="_Toc387692860"/>
       <w:r>
         <w:lastRenderedPageBreak/>
         <w:t>C</w:t>
@@ -4028,17 +4078,17 @@
       <w:r>
         <w:t>MỞ ĐẦU</w:t>
       </w:r>
-      <w:bookmarkEnd w:id="13"/>
+      <w:bookmarkEnd w:id="14"/>
     </w:p>
     <w:p>
       <w:pPr>
         <w:pStyle w:val="Tiumccp1"/>
       </w:pPr>
-      <w:bookmarkStart w:id="14" w:name="_Toc387692861"/>
+      <w:bookmarkStart w:id="15" w:name="_Toc387692861"/>
       <w:r>
         <w:t xml:space="preserve">1.1 </w:t>
       </w:r>
-      <w:bookmarkEnd w:id="14"/>
+      <w:bookmarkEnd w:id="15"/>
       <w:r>
         <w:t>Lý do chọn đề tài</w:t>
       </w:r>
@@ -5404,7 +5454,7 @@
       <w:pPr>
         <w:pStyle w:val="Chng"/>
       </w:pPr>
-      <w:bookmarkStart w:id="15" w:name="_Toc387692867"/>
+      <w:bookmarkStart w:id="16" w:name="_Toc387692867"/>
       <w:r>
         <w:lastRenderedPageBreak/>
         <w:t>CHƯƠNG 2</w:t>
@@ -5415,7 +5465,7 @@
       <w:r>
         <w:t>TỔNG QUAN</w:t>
       </w:r>
-      <w:bookmarkEnd w:id="15"/>
+      <w:bookmarkEnd w:id="16"/>
     </w:p>
     <w:p>
       <w:pPr>
@@ -5435,52 +5485,260 @@
       <w:pPr>
         <w:pStyle w:val="Tiumccp1"/>
       </w:pPr>
-      <w:bookmarkStart w:id="16" w:name="_Toc387692868"/>
+      <w:bookmarkStart w:id="17" w:name="_Toc387692868"/>
       <w:r>
         <w:t>2</w:t>
       </w:r>
       <w:r>
-        <w:t>.1 Trình bày công thức toán học</w:t>
-      </w:r>
-      <w:bookmarkEnd w:id="16"/>
+        <w:t xml:space="preserve">.1 Trình bày </w:t>
+      </w:r>
+      <w:bookmarkEnd w:id="17"/>
+      <w:r>
+        <w:t>giải thuật</w:t>
+      </w:r>
+    </w:p>
+    <w:p>
+      <w:pPr>
+        <w:pStyle w:val="Tiumccp2"/>
+      </w:pPr>
+      <w:r>
+        <w:t>2.1.1-Giải thuật đo độ tương tự giữa các câu hỏi</w:t>
+      </w:r>
+    </w:p>
+    <w:p>
+      <w:pPr>
+        <w:pStyle w:val="Bngbiu-nidung"/>
+      </w:pPr>
+      <w:r>
+        <w:t>- Giải thuật dựa trên 3 yếu tố chính sau:</w:t>
+      </w:r>
+    </w:p>
+    <w:p>
+      <w:pPr>
+        <w:pStyle w:val="Bngbiu-nidung"/>
+        <w:numPr>
+          <w:ilvl w:val="0"/>
+          <w:numId w:val="17"/>
+        </w:numPr>
+      </w:pPr>
+      <w:r>
+        <w:t>Sự ánh xạ của độ tương tự từ ngữ</w:t>
+      </w:r>
+      <w:r>
+        <w:t xml:space="preserve">: 1 chuỗi với </w:t>
+      </w:r>
+      <w:r>
+        <w:t>độ khác biệt nhỏ có thể xem là tương tự.</w:t>
+      </w:r>
+    </w:p>
+    <w:p>
+      <w:pPr>
+        <w:pStyle w:val="Bngbiu-nidung"/>
+        <w:numPr>
+          <w:ilvl w:val="0"/>
+          <w:numId w:val="17"/>
+        </w:numPr>
+      </w:pPr>
+      <w:r>
+        <w:t>Sự thay đổi trật tự từ: 2 chuỗi bao hàm từ giống nhau nhưng theo 1 trật tự khác có thể được xem là tương tự</w:t>
+      </w:r>
+    </w:p>
+    <w:p>
+      <w:pPr>
+        <w:pStyle w:val="Bngbiu-nidung"/>
+        <w:numPr>
+          <w:ilvl w:val="0"/>
+          <w:numId w:val="17"/>
+        </w:numPr>
+      </w:pPr>
+      <w:r>
+        <w:t>Không phụ thuộc vào ngôn ngữ : Giải thuật không phải chỉ hoạt động được với tiếng anh mà còn nhiều thứ tiếng khác</w:t>
+      </w:r>
+    </w:p>
+    <w:p>
+      <w:pPr>
+        <w:pStyle w:val="Bngbiu-nidung"/>
+        <w:numPr>
+          <w:ilvl w:val="0"/>
+          <w:numId w:val="16"/>
+        </w:numPr>
+      </w:pPr>
+      <w:r>
+        <w:t>Ví dụ ta có 2 câu hỏi như sau:</w:t>
+      </w:r>
+    </w:p>
+    <w:p>
+      <w:pPr>
+        <w:pStyle w:val="Bngbiu-nidung"/>
+        <w:numPr>
+          <w:ilvl w:val="0"/>
+          <w:numId w:val="18"/>
+        </w:numPr>
+      </w:pPr>
+      <w:r>
+        <w:t>Tín chỉ bao nhiêu tiền</w:t>
+      </w:r>
+    </w:p>
+    <w:p>
+      <w:pPr>
+        <w:pStyle w:val="Bngbiu-nidung"/>
+        <w:numPr>
+          <w:ilvl w:val="0"/>
+          <w:numId w:val="18"/>
+        </w:numPr>
+      </w:pPr>
+      <w:r>
+        <w:t xml:space="preserve">Một tín chỉ bao nhiêu </w:t>
+      </w:r>
     </w:p>
     <w:p>
       <w:pPr>
         <w:pStyle w:val="Nidungvnbn"/>
-      </w:pPr>
-      <w:r>
-        <w:t>Công thức toán học cần nhất quán trong toàn bộ luận văn. Sử dụng công cụ của MS Word và đánh số theo chương, số thứ tự trong chương. Ví dụ công thức sau đây đánh là 2.1.</w:t>
+        <w:rPr>
+          <w:lang w:val="fr-FR"/>
+        </w:rPr>
+      </w:pPr>
+      <w:r>
+        <w:rPr>
+          <w:lang w:val="fr-FR"/>
+        </w:rPr>
+        <w:t>- Ta có 1 bài toán sau:</w:t>
       </w:r>
     </w:p>
     <w:p>
       <w:pPr>
         <w:pStyle w:val="Nidungvnbn"/>
+        <w:numPr>
+          <w:ilvl w:val="0"/>
+          <w:numId w:val="20"/>
+        </w:numPr>
+        <w:rPr>
+          <w:lang w:val="fr-FR"/>
+        </w:rPr>
+      </w:pPr>
+      <w:r>
+        <w:rPr>
+          <w:lang w:val="fr-FR"/>
+        </w:rPr>
+        <w:t>Tìm xem có bao nhiêu cặp kí tự liền kề trong 2 chuỗi</w:t>
+      </w:r>
+    </w:p>
+    <w:p>
+      <w:pPr>
+        <w:pStyle w:val="Nidungvnbn"/>
+        <w:ind w:left="1440" w:firstLine="0"/>
+        <w:rPr>
+          <w:lang w:val="fr-FR"/>
+        </w:rPr>
+      </w:pPr>
+      <w:r>
+        <w:rPr>
+          <w:lang w:val="fr-FR"/>
+        </w:rPr>
+        <w:t>FRANCE và FRENCH</w:t>
+      </w:r>
+      <w:r>
+        <w:rPr>
+          <w:lang w:val="fr-FR"/>
+        </w:rPr>
+        <w:tab/>
+      </w:r>
+    </w:p>
+    <w:p>
+      <w:pPr>
+        <w:pStyle w:val="Bngbiu-nidung"/>
+        <w:rPr>
+          <w:lang w:val="fr-FR"/>
+        </w:rPr>
+      </w:pPr>
+      <w:r>
+        <w:rPr>
+          <w:lang w:val="fr-FR"/>
+        </w:rPr>
+        <w:tab/>
+        <w:t xml:space="preserve">- Chúng ta sẽ tách ra 3 cặp mỗi cặp 2 chữ cái </w:t>
+      </w:r>
+    </w:p>
+    <w:p>
+      <w:pPr>
+        <w:pStyle w:val="Bngbiu-nidung"/>
+        <w:numPr>
+          <w:ilvl w:val="0"/>
+          <w:numId w:val="21"/>
+        </w:numPr>
         <w:jc w:val="center"/>
       </w:pPr>
+      <w:r>
+        <w:t>S1 = FRANCE: {FR, RA, AN, NC, CE}</w:t>
+      </w:r>
+    </w:p>
+    <w:p>
+      <w:pPr>
+        <w:pStyle w:val="Bngbiu-nidung"/>
+        <w:numPr>
+          <w:ilvl w:val="0"/>
+          <w:numId w:val="21"/>
+        </w:numPr>
+        <w:jc w:val="center"/>
+        <w:rPr>
+          <w:lang w:val="fr-FR"/>
+        </w:rPr>
+      </w:pPr>
+      <w:r>
+        <w:rPr>
+          <w:lang w:val="fr-FR"/>
+        </w:rPr>
+        <w:t>S2</w:t>
+      </w:r>
+      <w:r>
+        <w:rPr>
+          <w:lang w:val="fr-FR"/>
+        </w:rPr>
+        <w:t xml:space="preserve"> </w:t>
+      </w:r>
+      <w:r>
+        <w:rPr>
+          <w:lang w:val="fr-FR"/>
+        </w:rPr>
+        <w:t xml:space="preserve">= </w:t>
+      </w:r>
+      <w:r>
+        <w:rPr>
+          <w:lang w:val="fr-FR"/>
+        </w:rPr>
+        <w:t>FRENCH: {FR, RE, EN, NC, CH}</w:t>
+      </w:r>
+    </w:p>
+    <w:p>
+      <w:pPr>
+        <w:pStyle w:val="Bngbiu-nidung"/>
+        <w:numPr>
+          <w:ilvl w:val="0"/>
+          <w:numId w:val="21"/>
+        </w:numPr>
+        <w:jc w:val="center"/>
+        <w:rPr>
+          <w:lang w:val="fr-FR"/>
+        </w:rPr>
+      </w:pPr>
+    </w:p>
+    <w:p>
+      <w:pPr>
+        <w:pStyle w:val="Bngbiu-nidung"/>
+        <w:jc w:val="center"/>
+      </w:pPr>
+      <w:r>
+        <w:lastRenderedPageBreak/>
+        <w:t xml:space="preserve">Độ tương tự(s1,s2) =  </w:t>
+      </w:r>
       <m:oMath>
-        <m:r>
-          <w:rPr>
-            <w:rFonts w:ascii="Cambria Math" w:hAnsi="Cambria Math"/>
-            <w:sz w:val="32"/>
-          </w:rPr>
-          <m:t>x</m:t>
-        </m:r>
-        <m:r>
-          <m:rPr>
-            <m:sty m:val="p"/>
-          </m:rPr>
-          <w:rPr>
-            <w:rFonts w:ascii="Cambria Math" w:hAnsi="Cambria Math"/>
-            <w:sz w:val="32"/>
-          </w:rPr>
-          <m:t>=</m:t>
-        </m:r>
         <m:f>
           <m:fPr>
             <m:ctrlPr>
               <w:rPr>
                 <w:rFonts w:ascii="Cambria Math" w:hAnsi="Cambria Math"/>
                 <w:sz w:val="32"/>
+                <w:szCs w:val="32"/>
               </w:rPr>
             </m:ctrlPr>
           </m:fPr>
@@ -5492,15 +5750,17 @@
               <w:rPr>
                 <w:rFonts w:ascii="Cambria Math" w:hAnsi="Cambria Math"/>
                 <w:sz w:val="32"/>
+                <w:szCs w:val="32"/>
               </w:rPr>
-              <m:t>-</m:t>
+              <m:t>2</m:t>
             </m:r>
             <m:r>
               <w:rPr>
                 <w:rFonts w:ascii="Cambria Math" w:hAnsi="Cambria Math"/>
                 <w:sz w:val="32"/>
+                <w:szCs w:val="32"/>
               </w:rPr>
-              <m:t>b</m:t>
+              <m:t>X</m:t>
             </m:r>
             <m:r>
               <m:rPr>
@@ -5509,40 +5769,198 @@
               <w:rPr>
                 <w:rFonts w:ascii="Cambria Math" w:hAnsi="Cambria Math"/>
                 <w:sz w:val="32"/>
+                <w:szCs w:val="32"/>
               </w:rPr>
-              <m:t>±</m:t>
+              <m:t>|</m:t>
             </m:r>
-            <m:rad>
-              <m:radPr>
-                <m:degHide m:val="1"/>
+            <m:r>
+              <w:rPr>
+                <w:rFonts w:ascii="Cambria Math" w:hAnsi="Cambria Math"/>
+                <w:sz w:val="32"/>
+                <w:szCs w:val="32"/>
+              </w:rPr>
+              <m:t>c</m:t>
+            </m:r>
+            <m:r>
+              <m:rPr>
+                <m:sty m:val="p"/>
+              </m:rPr>
+              <w:rPr>
+                <w:rFonts w:ascii="Cambria Math" w:hAnsi="Cambria Math"/>
+                <w:sz w:val="32"/>
+                <w:szCs w:val="32"/>
+              </w:rPr>
+              <m:t>ặ</m:t>
+            </m:r>
+            <m:r>
+              <w:rPr>
+                <w:rFonts w:ascii="Cambria Math" w:hAnsi="Cambria Math"/>
+                <w:sz w:val="32"/>
+                <w:szCs w:val="32"/>
+              </w:rPr>
+              <m:t>p</m:t>
+            </m:r>
+            <m:d>
+              <m:dPr>
                 <m:ctrlPr>
                   <w:rPr>
                     <w:rFonts w:ascii="Cambria Math" w:hAnsi="Cambria Math"/>
                     <w:sz w:val="32"/>
+                    <w:szCs w:val="32"/>
                   </w:rPr>
                 </m:ctrlPr>
-              </m:radPr>
-              <m:deg/>
+              </m:dPr>
               <m:e>
-                <m:sSup>
-                  <m:sSupPr>
+                <m:r>
+                  <w:rPr>
+                    <w:rFonts w:ascii="Cambria Math" w:hAnsi="Cambria Math"/>
+                    <w:sz w:val="32"/>
+                    <w:szCs w:val="32"/>
+                  </w:rPr>
+                  <m:t>s</m:t>
+                </m:r>
+                <m:r>
+                  <m:rPr>
+                    <m:sty m:val="p"/>
+                  </m:rPr>
+                  <w:rPr>
+                    <w:rFonts w:ascii="Cambria Math" w:hAnsi="Cambria Math"/>
+                    <w:sz w:val="32"/>
+                    <w:szCs w:val="32"/>
+                  </w:rPr>
+                  <m:t>1</m:t>
+                </m:r>
+              </m:e>
+            </m:d>
+            <m:r>
+              <m:rPr>
+                <m:sty m:val="p"/>
+              </m:rPr>
+              <w:rPr>
+                <w:rFonts w:ascii="Cambria Math" w:hAnsi="Cambria Math"/>
+                <w:sz w:val="32"/>
+                <w:szCs w:val="32"/>
+              </w:rPr>
+              <m:t>∩</m:t>
+            </m:r>
+            <m:r>
+              <w:rPr>
+                <w:rFonts w:ascii="Cambria Math" w:hAnsi="Cambria Math"/>
+                <w:sz w:val="32"/>
+                <w:szCs w:val="32"/>
+              </w:rPr>
+              <m:t>c</m:t>
+            </m:r>
+            <m:r>
+              <m:rPr>
+                <m:sty m:val="p"/>
+              </m:rPr>
+              <w:rPr>
+                <w:rFonts w:ascii="Cambria Math" w:hAnsi="Cambria Math"/>
+                <w:sz w:val="32"/>
+                <w:szCs w:val="32"/>
+              </w:rPr>
+              <m:t>ặ</m:t>
+            </m:r>
+            <m:r>
+              <w:rPr>
+                <w:rFonts w:ascii="Cambria Math" w:hAnsi="Cambria Math"/>
+                <w:sz w:val="32"/>
+                <w:szCs w:val="32"/>
+              </w:rPr>
+              <m:t>p</m:t>
+            </m:r>
+            <m:r>
+              <m:rPr>
+                <m:sty m:val="p"/>
+              </m:rPr>
+              <w:rPr>
+                <w:rFonts w:ascii="Cambria Math" w:hAnsi="Cambria Math"/>
+                <w:sz w:val="32"/>
+                <w:szCs w:val="32"/>
+              </w:rPr>
+              <m:t>(</m:t>
+            </m:r>
+            <m:r>
+              <w:rPr>
+                <w:rFonts w:ascii="Cambria Math" w:hAnsi="Cambria Math"/>
+                <w:sz w:val="32"/>
+                <w:szCs w:val="32"/>
+              </w:rPr>
+              <m:t>s</m:t>
+            </m:r>
+            <m:r>
+              <m:rPr>
+                <m:sty m:val="p"/>
+              </m:rPr>
+              <w:rPr>
+                <w:rFonts w:ascii="Cambria Math" w:hAnsi="Cambria Math"/>
+                <w:sz w:val="32"/>
+                <w:szCs w:val="32"/>
+              </w:rPr>
+              <m:t>2)|</m:t>
+            </m:r>
+          </m:num>
+          <m:den>
+            <m:d>
+              <m:dPr>
+                <m:begChr m:val="|"/>
+                <m:endChr m:val="|"/>
+                <m:ctrlPr>
+                  <w:rPr>
+                    <w:rFonts w:ascii="Cambria Math" w:hAnsi="Cambria Math"/>
+                    <w:sz w:val="32"/>
+                    <w:szCs w:val="32"/>
+                  </w:rPr>
+                </m:ctrlPr>
+              </m:dPr>
+              <m:e>
+                <m:r>
+                  <w:rPr>
+                    <w:rFonts w:ascii="Cambria Math" w:hAnsi="Cambria Math"/>
+                    <w:sz w:val="32"/>
+                    <w:szCs w:val="32"/>
+                  </w:rPr>
+                  <m:t>c</m:t>
+                </m:r>
+                <m:r>
+                  <m:rPr>
+                    <m:sty m:val="p"/>
+                  </m:rPr>
+                  <w:rPr>
+                    <w:rFonts w:ascii="Cambria Math" w:hAnsi="Cambria Math"/>
+                    <w:sz w:val="32"/>
+                    <w:szCs w:val="32"/>
+                  </w:rPr>
+                  <m:t>ặ</m:t>
+                </m:r>
+                <m:r>
+                  <w:rPr>
+                    <w:rFonts w:ascii="Cambria Math" w:hAnsi="Cambria Math"/>
+                    <w:sz w:val="32"/>
+                    <w:szCs w:val="32"/>
+                  </w:rPr>
+                  <m:t>p</m:t>
+                </m:r>
+                <m:d>
+                  <m:dPr>
                     <m:ctrlPr>
                       <w:rPr>
                         <w:rFonts w:ascii="Cambria Math" w:hAnsi="Cambria Math"/>
                         <w:sz w:val="32"/>
+                        <w:szCs w:val="32"/>
                       </w:rPr>
                     </m:ctrlPr>
-                  </m:sSupPr>
+                  </m:dPr>
                   <m:e>
                     <m:r>
                       <w:rPr>
                         <w:rFonts w:ascii="Cambria Math" w:hAnsi="Cambria Math"/>
                         <w:sz w:val="32"/>
+                        <w:szCs w:val="32"/>
                       </w:rPr>
-                      <m:t>b</m:t>
+                      <m:t>s</m:t>
                     </m:r>
-                  </m:e>
-                  <m:sup>
                     <m:r>
                       <m:rPr>
                         <m:sty m:val="p"/>
@@ -5550,11 +5968,252 @@
                       <w:rPr>
                         <w:rFonts w:ascii="Cambria Math" w:hAnsi="Cambria Math"/>
                         <w:sz w:val="32"/>
+                        <w:szCs w:val="32"/>
                       </w:rPr>
-                      <m:t>2</m:t>
+                      <m:t>1</m:t>
                     </m:r>
-                  </m:sup>
-                </m:sSup>
+                  </m:e>
+                </m:d>
+              </m:e>
+            </m:d>
+            <m:r>
+              <m:rPr>
+                <m:sty m:val="p"/>
+              </m:rPr>
+              <w:rPr>
+                <w:rFonts w:ascii="Cambria Math" w:hAnsi="Cambria Math"/>
+                <w:sz w:val="32"/>
+                <w:szCs w:val="32"/>
+              </w:rPr>
+              <m:t>+|</m:t>
+            </m:r>
+            <m:r>
+              <w:rPr>
+                <w:rFonts w:ascii="Cambria Math" w:hAnsi="Cambria Math"/>
+                <w:sz w:val="32"/>
+                <w:szCs w:val="32"/>
+              </w:rPr>
+              <m:t>c</m:t>
+            </m:r>
+            <m:r>
+              <m:rPr>
+                <m:sty m:val="p"/>
+              </m:rPr>
+              <w:rPr>
+                <w:rFonts w:ascii="Cambria Math" w:hAnsi="Cambria Math"/>
+                <w:sz w:val="32"/>
+                <w:szCs w:val="32"/>
+              </w:rPr>
+              <m:t>ặ</m:t>
+            </m:r>
+            <m:r>
+              <w:rPr>
+                <w:rFonts w:ascii="Cambria Math" w:hAnsi="Cambria Math"/>
+                <w:sz w:val="32"/>
+                <w:szCs w:val="32"/>
+              </w:rPr>
+              <m:t>p</m:t>
+            </m:r>
+            <m:r>
+              <m:rPr>
+                <m:sty m:val="p"/>
+              </m:rPr>
+              <w:rPr>
+                <w:rFonts w:ascii="Cambria Math" w:hAnsi="Cambria Math"/>
+                <w:sz w:val="32"/>
+                <w:szCs w:val="32"/>
+              </w:rPr>
+              <m:t>(</m:t>
+            </m:r>
+            <m:r>
+              <w:rPr>
+                <w:rFonts w:ascii="Cambria Math" w:hAnsi="Cambria Math"/>
+                <w:sz w:val="32"/>
+                <w:szCs w:val="32"/>
+              </w:rPr>
+              <m:t>s</m:t>
+            </m:r>
+            <m:r>
+              <m:rPr>
+                <m:sty m:val="p"/>
+              </m:rPr>
+              <w:rPr>
+                <w:rFonts w:ascii="Cambria Math" w:hAnsi="Cambria Math"/>
+                <w:sz w:val="32"/>
+                <w:szCs w:val="32"/>
+              </w:rPr>
+              <m:t>2)|</m:t>
+            </m:r>
+          </m:den>
+        </m:f>
+      </m:oMath>
+    </w:p>
+    <w:p>
+      <w:pPr>
+        <w:pStyle w:val="Tiumccp1"/>
+      </w:pPr>
+      <w:bookmarkStart w:id="18" w:name="_Toc387692869"/>
+    </w:p>
+    <w:p>
+      <w:pPr>
+        <w:pStyle w:val="Bngbiu-nidung"/>
+        <w:numPr>
+          <w:ilvl w:val="0"/>
+          <w:numId w:val="16"/>
+        </w:numPr>
+      </w:pPr>
+      <w:r>
+        <w:t xml:space="preserve">Sự giống nhau giữa hai chuỗi s1 và s2 </w:t>
+      </w:r>
+      <w:r>
+        <w:t>được tính bằng</w:t>
+      </w:r>
+      <w:r>
+        <w:t xml:space="preserve"> số lượng các cặp từ  chung ở cả hai chuỗi</w:t>
+      </w:r>
+      <w:r>
+        <w:t xml:space="preserve"> nhân 2</w:t>
+      </w:r>
+      <w:r>
+        <w:t xml:space="preserve"> chia cho tổng số các cặp từ trong hai chuỗi. </w:t>
+      </w:r>
+      <w:r>
+        <w:t>Giải thuật sẽ đo độ tương tự giữa 2 chuỗi bằng 0 nếu như 2 chuỗi đó khác nhau</w:t>
+      </w:r>
+      <w:r>
+        <w:t xml:space="preserve"> về ý nghĩa</w:t>
+      </w:r>
+      <w:r>
+        <w:t xml:space="preserve">. Mặt khác, nếu </w:t>
+      </w:r>
+      <w:r>
+        <w:t>ta</w:t>
+      </w:r>
+      <w:r>
+        <w:t xml:space="preserve"> so sánh </w:t>
+      </w:r>
+      <w:r>
+        <w:t>với chính nó, thì độ tương tự</w:t>
+      </w:r>
+      <w:r>
+        <w:t xml:space="preserve"> là 1.</w:t>
+      </w:r>
+    </w:p>
+    <w:p>
+      <w:pPr>
+        <w:pStyle w:val="Bngbiu-nidung"/>
+        <w:numPr>
+          <w:ilvl w:val="0"/>
+          <w:numId w:val="16"/>
+        </w:numPr>
+      </w:pPr>
+      <w:r>
+        <w:t xml:space="preserve"> Để so sánh </w:t>
+      </w:r>
+      <w:r>
+        <w:t>từ FRANCE và FRENCH</w:t>
+      </w:r>
+      <w:r>
+        <w:t>, các số liệu được tính như sau</w:t>
+      </w:r>
+    </w:p>
+    <w:p>
+      <w:pPr>
+        <w:pStyle w:val="Bngbiu-nidung"/>
+        <w:numPr>
+          <w:ilvl w:val="0"/>
+          <w:numId w:val="16"/>
+        </w:numPr>
+        <w:jc w:val="center"/>
+      </w:pPr>
+      <w:r>
+        <w:t>Độ tương tự(</w:t>
+      </w:r>
+      <w:r>
+        <w:t>FRANCE,FRENCH</w:t>
+      </w:r>
+      <w:r>
+        <w:t>)</w:t>
+      </w:r>
+      <w:r>
+        <w:t xml:space="preserve">  = </w:t>
+      </w:r>
+      <m:oMath>
+        <m:f>
+          <m:fPr>
+            <m:ctrlPr>
+              <w:rPr>
+                <w:rFonts w:ascii="Cambria Math" w:hAnsi="Cambria Math"/>
+                <w:sz w:val="32"/>
+                <w:szCs w:val="32"/>
+              </w:rPr>
+            </m:ctrlPr>
+          </m:fPr>
+          <m:num>
+            <m:r>
+              <m:rPr>
+                <m:sty m:val="p"/>
+              </m:rPr>
+              <w:rPr>
+                <w:rFonts w:ascii="Cambria Math" w:hAnsi="Cambria Math"/>
+                <w:sz w:val="32"/>
+                <w:szCs w:val="32"/>
+              </w:rPr>
+              <m:t>2</m:t>
+            </m:r>
+            <m:r>
+              <w:rPr>
+                <w:rFonts w:ascii="Cambria Math" w:hAnsi="Cambria Math"/>
+                <w:sz w:val="32"/>
+                <w:szCs w:val="32"/>
+              </w:rPr>
+              <m:t>X</m:t>
+            </m:r>
+            <m:r>
+              <m:rPr>
+                <m:sty m:val="p"/>
+              </m:rPr>
+              <w:rPr>
+                <w:rFonts w:ascii="Cambria Math" w:hAnsi="Cambria Math"/>
+                <w:sz w:val="32"/>
+                <w:szCs w:val="32"/>
+              </w:rPr>
+              <m:t>|</m:t>
+            </m:r>
+            <m:r>
+              <w:rPr>
+                <w:rFonts w:ascii="Cambria Math" w:hAnsi="Cambria Math"/>
+                <w:sz w:val="32"/>
+                <w:szCs w:val="32"/>
+              </w:rPr>
+              <m:t>{FR,NC}</m:t>
+            </m:r>
+            <m:r>
+              <m:rPr>
+                <m:sty m:val="p"/>
+              </m:rPr>
+              <w:rPr>
+                <w:rFonts w:ascii="Cambria Math" w:hAnsi="Cambria Math"/>
+                <w:sz w:val="32"/>
+                <w:szCs w:val="32"/>
+              </w:rPr>
+              <m:t>|</m:t>
+            </m:r>
+          </m:num>
+          <m:den>
+            <m:d>
+              <m:dPr>
+                <m:begChr m:val="|"/>
+                <m:endChr m:val="|"/>
+                <m:ctrlPr>
+                  <w:rPr>
+                    <w:rFonts w:ascii="Cambria Math" w:hAnsi="Cambria Math"/>
+                    <w:sz w:val="32"/>
+                    <w:szCs w:val="32"/>
+                  </w:rPr>
+                </m:ctrlPr>
+              </m:dPr>
+              <m:e>
                 <m:r>
                   <m:rPr>
                     <m:sty m:val="p"/>
@@ -5562,20 +6221,12 @@
                   <w:rPr>
                     <w:rFonts w:ascii="Cambria Math" w:hAnsi="Cambria Math"/>
                     <w:sz w:val="32"/>
+                    <w:szCs w:val="32"/>
                   </w:rPr>
-                  <m:t>-4</m:t>
-                </m:r>
-                <m:r>
-                  <w:rPr>
-                    <w:rFonts w:ascii="Cambria Math" w:hAnsi="Cambria Math"/>
-                    <w:sz w:val="32"/>
-                  </w:rPr>
-                  <m:t>ac</m:t>
+                  <m:t>{FR,RA,AN,NC,CE}</m:t>
                 </m:r>
               </m:e>
-            </m:rad>
-          </m:num>
-          <m:den>
+            </m:d>
             <m:r>
               <m:rPr>
                 <m:sty m:val="p"/>
@@ -5583,231 +6234,120 @@
               <w:rPr>
                 <w:rFonts w:ascii="Cambria Math" w:hAnsi="Cambria Math"/>
                 <w:sz w:val="32"/>
+                <w:szCs w:val="32"/>
               </w:rPr>
-              <m:t>2</m:t>
+              <m:t>+|</m:t>
             </m:r>
             <m:r>
               <w:rPr>
                 <w:rFonts w:ascii="Cambria Math" w:hAnsi="Cambria Math"/>
                 <w:sz w:val="32"/>
+                <w:szCs w:val="32"/>
               </w:rPr>
-              <m:t>a</m:t>
+              <m:t>{FR,RE,EN,NC,CH}</m:t>
+            </m:r>
+            <m:r>
+              <m:rPr>
+                <m:sty m:val="p"/>
+              </m:rPr>
+              <w:rPr>
+                <w:rFonts w:ascii="Cambria Math" w:hAnsi="Cambria Math"/>
+                <w:sz w:val="32"/>
+                <w:szCs w:val="32"/>
+              </w:rPr>
+              <m:t>|</m:t>
             </m:r>
           </m:den>
         </m:f>
       </m:oMath>
-      <w:r>
-        <w:tab/>
-      </w:r>
-      <w:r>
-        <w:tab/>
-      </w:r>
-      <w:r>
-        <w:tab/>
-        <w:t>(2.1)</w:t>
-      </w:r>
-    </w:p>
-    <w:p>
-      <w:pPr>
-        <w:pStyle w:val="Nidungvnbn"/>
-      </w:pPr>
-      <w:r>
-        <w:t>Trong công thức, nếu có các kí hiệu là lần đầu tiên sử dụng, cần phải giải thích rõ kí hiệu đó đại diện cho phần tử nào và đơn vị là gì.</w:t>
-      </w:r>
-    </w:p>
-    <w:p>
-      <w:pPr>
-        <w:pStyle w:val="Nidungvnbn"/>
+    </w:p>
+    <w:p>
+      <w:pPr>
+        <w:pStyle w:val="Bngbiu-nidung"/>
+        <w:ind w:left="720" w:firstLine="0"/>
         <w:jc w:val="center"/>
-      </w:pPr>
+        <w:rPr>
+          <w:sz w:val="32"/>
+          <w:szCs w:val="32"/>
+        </w:rPr>
+      </w:pPr>
+      <w:r>
+        <w:rPr>
+          <w:sz w:val="32"/>
+          <w:szCs w:val="32"/>
+        </w:rPr>
+        <w:t>=</w:t>
+      </w:r>
       <m:oMath>
-        <m:sSup>
-          <m:sSupPr>
+        <m:f>
+          <m:fPr>
             <m:ctrlPr>
               <w:rPr>
                 <w:rFonts w:ascii="Cambria Math" w:hAnsi="Cambria Math"/>
+                <w:i/>
+                <w:sz w:val="32"/>
+                <w:szCs w:val="32"/>
               </w:rPr>
             </m:ctrlPr>
-          </m:sSupPr>
-          <m:e>
+          </m:fPr>
+          <m:num>
             <m:r>
               <w:rPr>
                 <w:rFonts w:ascii="Cambria Math" w:hAnsi="Cambria Math"/>
+                <w:sz w:val="32"/>
+                <w:szCs w:val="32"/>
               </w:rPr>
-              <m:t>a</m:t>
+              <m:t>2x2</m:t>
             </m:r>
-          </m:e>
-          <m:sup>
+          </m:num>
+          <m:den>
             <m:r>
               <w:rPr>
                 <w:rFonts w:ascii="Cambria Math" w:hAnsi="Cambria Math"/>
+                <w:sz w:val="32"/>
+                <w:szCs w:val="32"/>
               </w:rPr>
-              <m:t>2</m:t>
+              <m:t>5+5</m:t>
             </m:r>
-          </m:sup>
-        </m:sSup>
-        <m:r>
-          <w:rPr>
-            <w:rFonts w:ascii="Cambria Math" w:hAnsi="Cambria Math"/>
-          </w:rPr>
-          <m:t>+</m:t>
-        </m:r>
-        <m:sSup>
-          <m:sSupPr>
-            <m:ctrlPr>
-              <w:rPr>
-                <w:rFonts w:ascii="Cambria Math" w:hAnsi="Cambria Math"/>
-              </w:rPr>
-            </m:ctrlPr>
-          </m:sSupPr>
-          <m:e>
-            <m:r>
-              <w:rPr>
-                <w:rFonts w:ascii="Cambria Math" w:hAnsi="Cambria Math"/>
-              </w:rPr>
-              <m:t>b</m:t>
-            </m:r>
-          </m:e>
-          <m:sup>
-            <m:r>
-              <w:rPr>
-                <w:rFonts w:ascii="Cambria Math" w:hAnsi="Cambria Math"/>
-              </w:rPr>
-              <m:t>2</m:t>
-            </m:r>
-          </m:sup>
-        </m:sSup>
-        <m:r>
-          <w:rPr>
-            <w:rFonts w:ascii="Cambria Math" w:hAnsi="Cambria Math"/>
-          </w:rPr>
-          <m:t>=</m:t>
-        </m:r>
-        <m:sSup>
-          <m:sSupPr>
-            <m:ctrlPr>
-              <w:rPr>
-                <w:rFonts w:ascii="Cambria Math" w:hAnsi="Cambria Math"/>
-              </w:rPr>
-            </m:ctrlPr>
-          </m:sSupPr>
-          <m:e>
-            <m:r>
-              <w:rPr>
-                <w:rFonts w:ascii="Cambria Math" w:hAnsi="Cambria Math"/>
-              </w:rPr>
-              <m:t>c</m:t>
-            </m:r>
-          </m:e>
-          <m:sup>
-            <m:r>
-              <w:rPr>
-                <w:rFonts w:ascii="Cambria Math" w:hAnsi="Cambria Math"/>
-              </w:rPr>
-              <m:t>2</m:t>
-            </m:r>
-          </m:sup>
-        </m:sSup>
+          </m:den>
+        </m:f>
       </m:oMath>
       <w:r>
-        <w:tab/>
-      </w:r>
-      <w:r>
-        <w:tab/>
-      </w:r>
-      <w:r>
-        <w:tab/>
-        <w:t>(2.2)</w:t>
-      </w:r>
-    </w:p>
-    <w:p>
-      <w:pPr>
-        <w:pStyle w:val="Nidungvnbn"/>
-      </w:pPr>
-      <w:r>
-        <w:t>Trong công thức 2.2:</w:t>
-      </w:r>
-    </w:p>
-    <w:p>
-      <w:pPr>
-        <w:pStyle w:val="Nidungvnbn"/>
-        <w:numPr>
-          <w:ilvl w:val="0"/>
-          <w:numId w:val="9"/>
-        </w:numPr>
-      </w:pPr>
-      <w:r>
-        <w:t>a: độ dài cạnh góc vuông của tam giác, đơn vị mét (</w:t>
-      </w:r>
-      <w:r>
-        <w:rPr>
-          <w:i/>
-        </w:rPr>
-        <w:t>m</w:t>
-      </w:r>
-      <w:r>
-        <w:t>).</w:t>
-      </w:r>
-    </w:p>
-    <w:p>
-      <w:pPr>
-        <w:pStyle w:val="Nidungvnbn"/>
-        <w:numPr>
-          <w:ilvl w:val="0"/>
-          <w:numId w:val="9"/>
-        </w:numPr>
-      </w:pPr>
-      <w:r>
-        <w:t>b: độ dài cạnh góc vuông còn lại của tam giác, đơn vị mét (</w:t>
-      </w:r>
-      <w:r>
-        <w:rPr>
-          <w:i/>
-        </w:rPr>
-        <w:t>m</w:t>
-      </w:r>
-      <w:r>
-        <w:t>).</w:t>
-      </w:r>
-    </w:p>
-    <w:p>
-      <w:pPr>
-        <w:pStyle w:val="Nidungvnbn"/>
-        <w:numPr>
-          <w:ilvl w:val="0"/>
-          <w:numId w:val="9"/>
-        </w:numPr>
-      </w:pPr>
-      <w:r>
-        <w:t>c: độ dài cạnh huyền của tam giác, đơn vị mét (</w:t>
-      </w:r>
-      <w:r>
-        <w:rPr>
-          <w:i/>
-        </w:rPr>
-        <w:t>m</w:t>
-      </w:r>
-      <w:r>
-        <w:t>).</w:t>
-      </w:r>
-    </w:p>
-    <w:p>
-      <w:pPr>
-        <w:pStyle w:val="Nidungvnbn"/>
-      </w:pPr>
+        <w:rPr>
+          <w:sz w:val="32"/>
+          <w:szCs w:val="32"/>
+        </w:rPr>
+        <w:t xml:space="preserve"> = 0.4</w:t>
+      </w:r>
+    </w:p>
+    <w:p>
+      <w:pPr>
+        <w:pStyle w:val="Bngbiu-nidung"/>
+      </w:pPr>
+      <w:r>
+        <w:t>- Độ tương tự đo được luôn nằm trong khoảng từ 0 – 1</w:t>
+      </w:r>
+      <w:r>
+        <w:t>.Ở giải thuật này ta tính được độ tương tự của 2 từ FRANCE và FRENCH là 40%</w:t>
+      </w:r>
+      <w:r>
+        <w:t>.</w:t>
+      </w:r>
+      <w:r>
+        <w:t xml:space="preserve">  </w:t>
+      </w:r>
     </w:p>
     <w:p>
       <w:pPr>
         <w:pStyle w:val="Tiumccp1"/>
       </w:pPr>
-      <w:bookmarkStart w:id="17" w:name="_Toc387692869"/>
       <w:r>
         <w:t>2</w:t>
       </w:r>
       <w:r>
         <w:t xml:space="preserve">.2 </w:t>
       </w:r>
-      <w:bookmarkEnd w:id="17"/>
+      <w:bookmarkEnd w:id="18"/>
       <w:r>
         <w:t>Mô Hình Quan Hệ Dữ Liệu</w:t>
       </w:r>
@@ -5815,8 +6355,14 @@
     <w:p>
       <w:pPr>
         <w:pStyle w:val="Tiumccp2"/>
-      </w:pPr>
-      <w:r>
+        <w:rPr>
+          <w:lang w:val="fr-FR"/>
+        </w:rPr>
+      </w:pPr>
+      <w:r>
+        <w:rPr>
+          <w:lang w:val="fr-FR"/>
+        </w:rPr>
         <w:t>2.2.1-Mô Hình Class Diagram</w:t>
       </w:r>
     </w:p>
@@ -6163,7 +6709,7 @@
       <w:pPr>
         <w:pStyle w:val="Chng"/>
       </w:pPr>
-      <w:bookmarkStart w:id="18" w:name="_Toc387692870"/>
+      <w:bookmarkStart w:id="19" w:name="_Toc387692870"/>
     </w:p>
     <w:p>
       <w:pPr>
@@ -6368,17 +6914,84 @@
       <w:pPr>
         <w:pStyle w:val="Chng"/>
       </w:pPr>
-      <w:r>
-        <w:t>2.2.</w:t>
-      </w:r>
-      <w:r>
-        <w:t>3</w:t>
-      </w:r>
-      <w:r>
-        <w:t xml:space="preserve">-Mô Hình </w:t>
-      </w:r>
-      <w:r>
-        <w:t>Sequence Diagram</w:t>
+    </w:p>
+    <w:p>
+      <w:pPr>
+        <w:pStyle w:val="Chng"/>
+      </w:pPr>
+    </w:p>
+    <w:p>
+      <w:pPr>
+        <w:pStyle w:val="Chng"/>
+      </w:pPr>
+    </w:p>
+    <w:p>
+      <w:pPr>
+        <w:pStyle w:val="Chng"/>
+      </w:pPr>
+    </w:p>
+    <w:p>
+      <w:pPr>
+        <w:pStyle w:val="Chng"/>
+      </w:pPr>
+    </w:p>
+    <w:p>
+      <w:pPr>
+        <w:pStyle w:val="Chng"/>
+      </w:pPr>
+    </w:p>
+    <w:p>
+      <w:pPr>
+        <w:pStyle w:val="Chng"/>
+      </w:pPr>
+    </w:p>
+    <w:p>
+      <w:pPr>
+        <w:pStyle w:val="Chng"/>
+      </w:pPr>
+    </w:p>
+    <w:p>
+      <w:pPr>
+        <w:pStyle w:val="Chng"/>
+      </w:pPr>
+    </w:p>
+    <w:p>
+      <w:pPr>
+        <w:pStyle w:val="Chng"/>
+      </w:pPr>
+    </w:p>
+    <w:p>
+      <w:pPr>
+        <w:pStyle w:val="Chng"/>
+      </w:pPr>
+    </w:p>
+    <w:p>
+      <w:pPr>
+        <w:pStyle w:val="Chng"/>
+      </w:pPr>
+    </w:p>
+    <w:p>
+      <w:pPr>
+        <w:pStyle w:val="Chng"/>
+      </w:pPr>
+    </w:p>
+    <w:p>
+      <w:pPr>
+        <w:pStyle w:val="Chng"/>
+      </w:pPr>
+    </w:p>
+    <w:p>
+      <w:pPr>
+        <w:pStyle w:val="Chng"/>
+      </w:pPr>
+    </w:p>
+    <w:p>
+      <w:pPr>
+        <w:pStyle w:val="Chng"/>
+      </w:pPr>
+      <w:r>
+        <w:lastRenderedPageBreak/>
+        <w:t>2.2.3-Mô Hình Sequence Diagram</w:t>
       </w:r>
     </w:p>
     <w:p>
@@ -6405,11 +7018,10 @@
           <w:noProof/>
           <w:lang w:val="vi-VN" w:eastAsia="vi-VN"/>
         </w:rPr>
-        <w:lastRenderedPageBreak/>
         <w:drawing>
-          <wp:inline distT="0" distB="0" distL="0" distR="0" wp14:anchorId="43F3F485" wp14:editId="5228D92B">
-            <wp:extent cx="5753100" cy="4533900"/>
-            <wp:effectExtent l="0" t="0" r="0" b="0"/>
+          <wp:inline distT="0" distB="0" distL="0" distR="0" wp14:anchorId="43F3F485" wp14:editId="5684CCCB">
+            <wp:extent cx="5753100" cy="5743575"/>
+            <wp:effectExtent l="0" t="0" r="0" b="9525"/>
             <wp:docPr id="3" name="Picture 3"/>
             <wp:cNvGraphicFramePr>
               <a:graphicFrameLocks xmlns:a="http://schemas.openxmlformats.org/drawingml/2006/main" noChangeAspect="1"/>
@@ -6439,7 +7051,7 @@
                   <pic:spPr bwMode="auto">
                     <a:xfrm>
                       <a:off x="0" y="0"/>
-                      <a:ext cx="5753100" cy="4533900"/>
+                      <a:ext cx="5753100" cy="5743575"/>
                     </a:xfrm>
                     <a:prstGeom prst="rect">
                       <a:avLst/>
@@ -6470,28 +7082,7 @@
           <w:sz w:val="26"/>
           <w:szCs w:val="26"/>
         </w:rPr>
-        <w:t>Hình 2.2.</w:t>
-      </w:r>
-      <w:r>
-        <w:rPr>
-          <w:sz w:val="26"/>
-          <w:szCs w:val="26"/>
-        </w:rPr>
-        <w:t>3.1</w:t>
-      </w:r>
-      <w:r>
-        <w:rPr>
-          <w:sz w:val="26"/>
-          <w:szCs w:val="26"/>
-        </w:rPr>
-        <w:t xml:space="preserve"> </w:t>
-      </w:r>
-      <w:r>
-        <w:rPr>
-          <w:sz w:val="26"/>
-          <w:szCs w:val="26"/>
-        </w:rPr>
-        <w:t>Sequence Diagram đăng nhập</w:t>
+        <w:t>Hình 2.2.3.1 Sequence Diagram đăng nhập</w:t>
       </w:r>
     </w:p>
     <w:p>
@@ -6508,10 +7099,9 @@
           <w:noProof/>
           <w:lang w:val="vi-VN" w:eastAsia="vi-VN"/>
         </w:rPr>
-        <w:lastRenderedPageBreak/>
         <w:drawing>
-          <wp:inline distT="0" distB="0" distL="0" distR="0" wp14:anchorId="795256E8" wp14:editId="5212E79C">
-            <wp:extent cx="4905375" cy="4019550"/>
+          <wp:inline distT="0" distB="0" distL="0" distR="0" wp14:anchorId="795256E8" wp14:editId="6A443950">
+            <wp:extent cx="4905375" cy="6305550"/>
             <wp:effectExtent l="0" t="0" r="9525" b="0"/>
             <wp:docPr id="9" name="Picture 9"/>
             <wp:cNvGraphicFramePr>
@@ -6542,7 +7132,7 @@
                   <pic:spPr bwMode="auto">
                     <a:xfrm>
                       <a:off x="0" y="0"/>
-                      <a:ext cx="4905375" cy="4019550"/>
+                      <a:ext cx="4905375" cy="6305550"/>
                     </a:xfrm>
                     <a:prstGeom prst="rect">
                       <a:avLst/>
@@ -6583,84 +7173,360 @@
           <w:sz w:val="26"/>
           <w:szCs w:val="26"/>
         </w:rPr>
-        <w:t>Hình 2.2.3.</w:t>
-      </w:r>
-      <w:r>
-        <w:rPr>
-          <w:sz w:val="26"/>
-          <w:szCs w:val="26"/>
-        </w:rPr>
-        <w:t>2</w:t>
-      </w:r>
-      <w:r>
-        <w:rPr>
-          <w:sz w:val="26"/>
-          <w:szCs w:val="26"/>
-        </w:rPr>
-        <w:t xml:space="preserve"> Sequence Diagram </w:t>
-      </w:r>
-      <w:r>
-        <w:rPr>
-          <w:sz w:val="26"/>
-          <w:szCs w:val="26"/>
-        </w:rPr>
-        <w:t>đăng ký</w:t>
-      </w:r>
-      <w:bookmarkStart w:id="19" w:name="_GoBack"/>
+        <w:t>Hình 2.2.3.2 Sequence Diagram đăng ký</w:t>
+      </w:r>
+    </w:p>
+    <w:p>
+      <w:pPr>
+        <w:pStyle w:val="Chng"/>
+      </w:pPr>
+    </w:p>
+    <w:p>
+      <w:pPr>
+        <w:pStyle w:val="Chng"/>
+      </w:pPr>
+    </w:p>
+    <w:p>
+      <w:pPr>
+        <w:pStyle w:val="Chng"/>
+      </w:pPr>
+    </w:p>
+    <w:p>
+      <w:pPr>
+        <w:pStyle w:val="Chng"/>
+      </w:pPr>
+      <w:r>
+        <w:rPr>
+          <w:noProof/>
+          <w:lang w:val="vi-VN" w:eastAsia="vi-VN"/>
+        </w:rPr>
+        <w:drawing>
+          <wp:inline distT="0" distB="0" distL="0" distR="0" wp14:anchorId="0C784CDB" wp14:editId="7C02829E">
+            <wp:extent cx="5790873" cy="5353050"/>
+            <wp:effectExtent l="0" t="0" r="635" b="0"/>
+            <wp:docPr id="15" name="Picture 15"/>
+            <wp:cNvGraphicFramePr>
+              <a:graphicFrameLocks xmlns:a="http://schemas.openxmlformats.org/drawingml/2006/main" noChangeAspect="1"/>
+            </wp:cNvGraphicFramePr>
+            <a:graphic xmlns:a="http://schemas.openxmlformats.org/drawingml/2006/main">
+              <a:graphicData uri="http://schemas.openxmlformats.org/drawingml/2006/picture">
+                <pic:pic xmlns:pic="http://schemas.openxmlformats.org/drawingml/2006/picture">
+                  <pic:nvPicPr>
+                    <pic:cNvPr id="0" name="Picture 2"/>
+                    <pic:cNvPicPr>
+                      <a:picLocks noChangeAspect="1" noChangeArrowheads="1"/>
+                    </pic:cNvPicPr>
+                  </pic:nvPicPr>
+                  <pic:blipFill>
+                    <a:blip r:embed="rId27">
+                      <a:extLst>
+                        <a:ext uri="{28A0092B-C50C-407E-A947-70E740481C1C}">
+                          <a14:useLocalDpi xmlns:a14="http://schemas.microsoft.com/office/drawing/2010/main" val="0"/>
+                        </a:ext>
+                      </a:extLst>
+                    </a:blip>
+                    <a:srcRect/>
+                    <a:stretch>
+                      <a:fillRect/>
+                    </a:stretch>
+                  </pic:blipFill>
+                  <pic:spPr bwMode="auto">
+                    <a:xfrm>
+                      <a:off x="0" y="0"/>
+                      <a:ext cx="5795839" cy="5357641"/>
+                    </a:xfrm>
+                    <a:prstGeom prst="rect">
+                      <a:avLst/>
+                    </a:prstGeom>
+                    <a:noFill/>
+                    <a:ln>
+                      <a:noFill/>
+                    </a:ln>
+                  </pic:spPr>
+                </pic:pic>
+              </a:graphicData>
+            </a:graphic>
+          </wp:inline>
+        </w:drawing>
+      </w:r>
+    </w:p>
+    <w:p>
+      <w:pPr>
+        <w:pStyle w:val="Chng"/>
+      </w:pPr>
+    </w:p>
+    <w:p>
+      <w:pPr>
+        <w:spacing w:after="200" w:line="276" w:lineRule="auto"/>
+        <w:jc w:val="center"/>
+        <w:rPr>
+          <w:sz w:val="26"/>
+          <w:szCs w:val="26"/>
+        </w:rPr>
+      </w:pPr>
+      <w:r>
+        <w:rPr>
+          <w:sz w:val="26"/>
+          <w:szCs w:val="26"/>
+        </w:rPr>
+        <w:t>Hình 2.2.3.3 Sequence Diagram đăng câu hỏi</w:t>
+      </w:r>
+    </w:p>
+    <w:p>
+      <w:pPr>
+        <w:pStyle w:val="Chng"/>
+      </w:pPr>
+    </w:p>
+    <w:p>
+      <w:pPr>
+        <w:pStyle w:val="Chng"/>
+      </w:pPr>
+    </w:p>
+    <w:p>
+      <w:pPr>
+        <w:pStyle w:val="Chng"/>
+      </w:pPr>
+      <w:r>
+        <w:rPr>
+          <w:noProof/>
+          <w:lang w:val="vi-VN" w:eastAsia="vi-VN"/>
+        </w:rPr>
+        <w:drawing>
+          <wp:inline distT="0" distB="0" distL="0" distR="0" wp14:anchorId="549A2FBE" wp14:editId="19CC4AAC">
+            <wp:extent cx="5791384" cy="5934075"/>
+            <wp:effectExtent l="0" t="0" r="0" b="0"/>
+            <wp:docPr id="16" name="Picture 16"/>
+            <wp:cNvGraphicFramePr>
+              <a:graphicFrameLocks xmlns:a="http://schemas.openxmlformats.org/drawingml/2006/main" noChangeAspect="1"/>
+            </wp:cNvGraphicFramePr>
+            <a:graphic xmlns:a="http://schemas.openxmlformats.org/drawingml/2006/main">
+              <a:graphicData uri="http://schemas.openxmlformats.org/drawingml/2006/picture">
+                <pic:pic xmlns:pic="http://schemas.openxmlformats.org/drawingml/2006/picture">
+                  <pic:nvPicPr>
+                    <pic:cNvPr id="0" name="Picture 3"/>
+                    <pic:cNvPicPr>
+                      <a:picLocks noChangeAspect="1" noChangeArrowheads="1"/>
+                    </pic:cNvPicPr>
+                  </pic:nvPicPr>
+                  <pic:blipFill>
+                    <a:blip r:embed="rId28">
+                      <a:extLst>
+                        <a:ext uri="{28A0092B-C50C-407E-A947-70E740481C1C}">
+                          <a14:useLocalDpi xmlns:a14="http://schemas.microsoft.com/office/drawing/2010/main" val="0"/>
+                        </a:ext>
+                      </a:extLst>
+                    </a:blip>
+                    <a:srcRect/>
+                    <a:stretch>
+                      <a:fillRect/>
+                    </a:stretch>
+                  </pic:blipFill>
+                  <pic:spPr bwMode="auto">
+                    <a:xfrm>
+                      <a:off x="0" y="0"/>
+                      <a:ext cx="5793675" cy="5936423"/>
+                    </a:xfrm>
+                    <a:prstGeom prst="rect">
+                      <a:avLst/>
+                    </a:prstGeom>
+                    <a:noFill/>
+                    <a:ln>
+                      <a:noFill/>
+                    </a:ln>
+                  </pic:spPr>
+                </pic:pic>
+              </a:graphicData>
+            </a:graphic>
+          </wp:inline>
+        </w:drawing>
+      </w:r>
+    </w:p>
+    <w:p>
+      <w:pPr>
+        <w:pStyle w:val="Chng"/>
+      </w:pPr>
+    </w:p>
+    <w:p>
+      <w:pPr>
+        <w:spacing w:after="200" w:line="276" w:lineRule="auto"/>
+        <w:jc w:val="center"/>
+        <w:rPr>
+          <w:sz w:val="26"/>
+          <w:szCs w:val="26"/>
+        </w:rPr>
+      </w:pPr>
+      <w:r>
+        <w:rPr>
+          <w:sz w:val="26"/>
+          <w:szCs w:val="26"/>
+        </w:rPr>
+        <w:t>Hình 2.2.3.4 Sequence Diagram trả lời câu hỏi</w:t>
+      </w:r>
+    </w:p>
+    <w:p>
+      <w:pPr>
+        <w:pStyle w:val="Chng"/>
+      </w:pPr>
+    </w:p>
+    <w:p>
+      <w:pPr>
+        <w:pStyle w:val="Chng"/>
+      </w:pPr>
+    </w:p>
+    <w:p>
+      <w:pPr>
+        <w:pStyle w:val="Chng"/>
+      </w:pPr>
+      <w:r>
+        <w:rPr>
+          <w:noProof/>
+          <w:lang w:val="vi-VN" w:eastAsia="vi-VN"/>
+        </w:rPr>
+        <w:lastRenderedPageBreak/>
+        <w:drawing>
+          <wp:inline distT="0" distB="0" distL="0" distR="0" wp14:anchorId="76558B60" wp14:editId="358ED3D9">
+            <wp:extent cx="5791835" cy="3476903"/>
+            <wp:effectExtent l="0" t="0" r="0" b="9525"/>
+            <wp:docPr id="17" name="Picture 17"/>
+            <wp:cNvGraphicFramePr>
+              <a:graphicFrameLocks xmlns:a="http://schemas.openxmlformats.org/drawingml/2006/main" noChangeAspect="1"/>
+            </wp:cNvGraphicFramePr>
+            <a:graphic xmlns:a="http://schemas.openxmlformats.org/drawingml/2006/main">
+              <a:graphicData uri="http://schemas.openxmlformats.org/drawingml/2006/picture">
+                <pic:pic xmlns:pic="http://schemas.openxmlformats.org/drawingml/2006/picture">
+                  <pic:nvPicPr>
+                    <pic:cNvPr id="0" name="Picture 4"/>
+                    <pic:cNvPicPr>
+                      <a:picLocks noChangeAspect="1" noChangeArrowheads="1"/>
+                    </pic:cNvPicPr>
+                  </pic:nvPicPr>
+                  <pic:blipFill>
+                    <a:blip r:embed="rId29">
+                      <a:extLst>
+                        <a:ext uri="{28A0092B-C50C-407E-A947-70E740481C1C}">
+                          <a14:useLocalDpi xmlns:a14="http://schemas.microsoft.com/office/drawing/2010/main" val="0"/>
+                        </a:ext>
+                      </a:extLst>
+                    </a:blip>
+                    <a:srcRect/>
+                    <a:stretch>
+                      <a:fillRect/>
+                    </a:stretch>
+                  </pic:blipFill>
+                  <pic:spPr bwMode="auto">
+                    <a:xfrm>
+                      <a:off x="0" y="0"/>
+                      <a:ext cx="5791835" cy="3476903"/>
+                    </a:xfrm>
+                    <a:prstGeom prst="rect">
+                      <a:avLst/>
+                    </a:prstGeom>
+                    <a:noFill/>
+                    <a:ln>
+                      <a:noFill/>
+                    </a:ln>
+                  </pic:spPr>
+                </pic:pic>
+              </a:graphicData>
+            </a:graphic>
+          </wp:inline>
+        </w:drawing>
+      </w:r>
+    </w:p>
+    <w:p>
+      <w:pPr>
+        <w:pStyle w:val="Chng"/>
+      </w:pPr>
+    </w:p>
+    <w:p>
+      <w:pPr>
+        <w:spacing w:after="200" w:line="276" w:lineRule="auto"/>
+        <w:jc w:val="center"/>
+        <w:rPr>
+          <w:sz w:val="26"/>
+          <w:szCs w:val="26"/>
+        </w:rPr>
+      </w:pPr>
+      <w:r>
+        <w:rPr>
+          <w:sz w:val="26"/>
+          <w:szCs w:val="26"/>
+        </w:rPr>
+        <w:t>Hình 2.2.3.5 Sequence Diagram gửi tin nhắn</w:t>
+      </w:r>
+    </w:p>
+    <w:p>
+      <w:pPr>
+        <w:pStyle w:val="Chng"/>
+      </w:pPr>
+    </w:p>
+    <w:p>
+      <w:pPr>
+        <w:pStyle w:val="Chng"/>
+      </w:pPr>
+    </w:p>
+    <w:p>
+      <w:pPr>
+        <w:pStyle w:val="Chng"/>
+      </w:pPr>
+    </w:p>
+    <w:p>
+      <w:pPr>
+        <w:pStyle w:val="Chng"/>
+      </w:pPr>
+    </w:p>
+    <w:p>
+      <w:pPr>
+        <w:pStyle w:val="Chng"/>
+      </w:pPr>
+    </w:p>
+    <w:p>
+      <w:pPr>
+        <w:pStyle w:val="Chng"/>
+      </w:pPr>
+    </w:p>
+    <w:p>
+      <w:pPr>
+        <w:pStyle w:val="Chng"/>
+      </w:pPr>
+    </w:p>
+    <w:p>
+      <w:pPr>
+        <w:pStyle w:val="Chng"/>
+      </w:pPr>
+    </w:p>
+    <w:p>
+      <w:pPr>
+        <w:pStyle w:val="Chng"/>
+      </w:pPr>
+    </w:p>
+    <w:p>
+      <w:pPr>
+        <w:pStyle w:val="Chng"/>
+      </w:pPr>
+      <w:r>
+        <w:lastRenderedPageBreak/>
+        <w:t>CHƯƠNG 3</w:t>
+      </w:r>
+      <w:r>
+        <w:t xml:space="preserve"> –</w:t>
+      </w:r>
+      <w:r>
+        <w:t xml:space="preserve"> </w:t>
+      </w:r>
+      <w:r>
+        <w:t>CƠ SỞ LÝ THUYẾT / NGHIÊN CỨU THỰC NGHIỆM</w:t>
+      </w:r>
       <w:bookmarkEnd w:id="19"/>
     </w:p>
     <w:p>
       <w:pPr>
-        <w:pStyle w:val="Chng"/>
-      </w:pPr>
-    </w:p>
-    <w:p>
-      <w:pPr>
-        <w:pStyle w:val="Chng"/>
-      </w:pPr>
-    </w:p>
-    <w:p>
-      <w:pPr>
-        <w:pStyle w:val="Chng"/>
-      </w:pPr>
-    </w:p>
-    <w:p>
-      <w:pPr>
-        <w:pStyle w:val="Chng"/>
-      </w:pPr>
-    </w:p>
-    <w:p>
-      <w:pPr>
-        <w:pStyle w:val="Chng"/>
-      </w:pPr>
-    </w:p>
-    <w:p>
-      <w:pPr>
-        <w:pStyle w:val="Chng"/>
-      </w:pPr>
-      <w:r>
-        <w:t>CHƯƠNG 3</w:t>
-      </w:r>
-      <w:r>
-        <w:t xml:space="preserve"> –</w:t>
-      </w:r>
-      <w:r>
-        <w:t xml:space="preserve"> </w:t>
-      </w:r>
-      <w:r>
-        <w:t>CƠ SỞ LÝ THUYẾT / NGHIÊN CỨU THỰC NGHIỆM</w:t>
-      </w:r>
-      <w:bookmarkEnd w:id="18"/>
-    </w:p>
-    <w:p>
-      <w:pPr>
         <w:pStyle w:val="Nidungvnbn"/>
       </w:pPr>
       <w:r>
         <w:rPr>
           <w:i/>
         </w:rPr>
-        <w:lastRenderedPageBreak/>
         <w:t>Những nghiên cứu thực nghiệm hoặc lý thuyết</w:t>
       </w:r>
       <w:r>
@@ -7040,7 +7906,11 @@
         <w:t>phải được trích dẫn và chỉ rõ nguồn trong danh mục Tài liệu tham khảo của luận văn</w:t>
       </w:r>
       <w:r>
-        <w:t>. Phải nêu rõ cả việc sử dụng những đề xuất hoặc kết quả của đồng tác giả (</w:t>
+        <w:t xml:space="preserve">. Phải nêu rõ cả việc sử </w:t>
+      </w:r>
+      <w:r>
+        <w:lastRenderedPageBreak/>
+        <w:t>dụng những đề xuất hoặc kết quả của đồng tác giả (</w:t>
       </w:r>
       <w:r>
         <w:rPr>
@@ -7049,11 +7919,7 @@
         <w:t>đối với công trình đã công bố khác thì phải trích dẫn bình thường như một tài liệu tham khảo</w:t>
       </w:r>
       <w:r>
-        <w:t xml:space="preserve">). Nếu sử dụng tài liệu của người khác và của đồng tác giả (bảng biểu, hình vẽ, công thức, đồ thị, phương trình, ý </w:t>
-      </w:r>
-      <w:r>
-        <w:lastRenderedPageBreak/>
-        <w:t xml:space="preserve">tưởng...) mà không chú dẫn tác giả và nguồn tài liệu thì </w:t>
+        <w:t xml:space="preserve">). Nếu sử dụng tài liệu của người khác và của đồng tác giả (bảng biểu, hình vẽ, công thức, đồ thị, phương trình, ý tưởng...) mà không chú dẫn tác giả và nguồn tài liệu thì </w:t>
       </w:r>
       <w:r>
         <w:rPr>
@@ -7184,6 +8050,7 @@
         </w:numPr>
       </w:pPr>
       <w:r>
+        <w:lastRenderedPageBreak/>
         <w:t>Diễn đạt lại (</w:t>
       </w:r>
       <w:r>
@@ -7214,7 +8081,6 @@
         </w:numPr>
       </w:pPr>
       <w:r>
-        <w:lastRenderedPageBreak/>
         <w:t>Sử dụng hơn 30% nội dung của một báo cáo cuối kỳ do chính mình viết để nộp cho 2 lớp khác nhau (cùng học kỳ hoặc khác học kỳ) mà không có sự đồng ý của giảng viên;</w:t>
       </w:r>
     </w:p>
@@ -8047,7 +8913,7 @@
       </w:r>
     </w:p>
     <w:sectPr>
-      <w:headerReference w:type="default" r:id="rId27"/>
+      <w:headerReference w:type="default" r:id="rId30"/>
       <w:pgSz w:w="12240" w:h="15840"/>
       <w:pgMar w:top="1985" w:right="1134" w:bottom="1701" w:left="1985" w:header="720" w:footer="720" w:gutter="0"/>
       <w:pgNumType w:start="1"/>
@@ -8124,7 +8990,7 @@
       </w:r>
     </w:p>
   </w:comment>
-  <w:comment w:id="5" w:author="Tran Tin" w:date="2014-05-11T10:51:00Z" w:initials="TT">
+  <w:comment w:id="6" w:author="Tran Tin" w:date="2014-05-11T10:51:00Z" w:initials="TT">
     <w:p>
       <w:pPr>
         <w:pStyle w:val="CommentText"/>
@@ -8140,7 +9006,7 @@
       </w:r>
     </w:p>
   </w:comment>
-  <w:comment w:id="8" w:author="Tran Tin" w:date="2014-05-11T10:22:00Z" w:initials="TT">
+  <w:comment w:id="9" w:author="Tran Tin" w:date="2014-05-11T10:22:00Z" w:initials="TT">
     <w:p>
       <w:pPr>
         <w:pStyle w:val="CommentText"/>
@@ -8156,7 +9022,7 @@
       </w:r>
     </w:p>
   </w:comment>
-  <w:comment w:id="9" w:author="Tran Tin" w:date="2014-05-11T10:21:00Z" w:initials="TT">
+  <w:comment w:id="10" w:author="Tran Tin" w:date="2014-05-11T10:21:00Z" w:initials="TT">
     <w:p>
       <w:pPr>
         <w:pStyle w:val="CommentText"/>
@@ -8176,7 +9042,7 @@
       </w:r>
     </w:p>
   </w:comment>
-  <w:comment w:id="12" w:author="Tran Tin" w:date="2014-05-12T20:08:00Z" w:initials="TT">
+  <w:comment w:id="13" w:author="Tran Tin" w:date="2014-05-12T20:08:00Z" w:initials="TT">
     <w:p>
       <w:pPr>
         <w:pStyle w:val="Nidungvnbn"/>
@@ -8372,7 +9238,7 @@
             <w:rStyle w:val="NidungvnbnChar"/>
             <w:noProof/>
           </w:rPr>
-          <w:t>25</w:t>
+          <w:t>16</w:t>
         </w:r>
         <w:r>
           <w:rPr>
@@ -8942,6 +9808,92 @@
     </w:lvl>
   </w:abstractNum>
   <w:abstractNum w:abstractNumId="5" w15:restartNumberingAfterBreak="0">
+    <w:nsid w:val="117D0A89"/>
+    <w:multiLevelType w:val="hybridMultilevel"/>
+    <w:tmpl w:val="905C8402"/>
+    <w:lvl w:ilvl="0" w:tplc="042A000F">
+      <w:start w:val="1"/>
+      <w:numFmt w:val="decimal"/>
+      <w:lvlText w:val="%1."/>
+      <w:lvlJc w:val="left"/>
+      <w:pPr>
+        <w:ind w:left="1440" w:hanging="360"/>
+      </w:pPr>
+    </w:lvl>
+    <w:lvl w:ilvl="1" w:tplc="042A0019" w:tentative="1">
+      <w:start w:val="1"/>
+      <w:numFmt w:val="lowerLetter"/>
+      <w:lvlText w:val="%2."/>
+      <w:lvlJc w:val="left"/>
+      <w:pPr>
+        <w:ind w:left="2160" w:hanging="360"/>
+      </w:pPr>
+    </w:lvl>
+    <w:lvl w:ilvl="2" w:tplc="042A001B" w:tentative="1">
+      <w:start w:val="1"/>
+      <w:numFmt w:val="lowerRoman"/>
+      <w:lvlText w:val="%3."/>
+      <w:lvlJc w:val="right"/>
+      <w:pPr>
+        <w:ind w:left="2880" w:hanging="180"/>
+      </w:pPr>
+    </w:lvl>
+    <w:lvl w:ilvl="3" w:tplc="042A000F" w:tentative="1">
+      <w:start w:val="1"/>
+      <w:numFmt w:val="decimal"/>
+      <w:lvlText w:val="%4."/>
+      <w:lvlJc w:val="left"/>
+      <w:pPr>
+        <w:ind w:left="3600" w:hanging="360"/>
+      </w:pPr>
+    </w:lvl>
+    <w:lvl w:ilvl="4" w:tplc="042A0019" w:tentative="1">
+      <w:start w:val="1"/>
+      <w:numFmt w:val="lowerLetter"/>
+      <w:lvlText w:val="%5."/>
+      <w:lvlJc w:val="left"/>
+      <w:pPr>
+        <w:ind w:left="4320" w:hanging="360"/>
+      </w:pPr>
+    </w:lvl>
+    <w:lvl w:ilvl="5" w:tplc="042A001B" w:tentative="1">
+      <w:start w:val="1"/>
+      <w:numFmt w:val="lowerRoman"/>
+      <w:lvlText w:val="%6."/>
+      <w:lvlJc w:val="right"/>
+      <w:pPr>
+        <w:ind w:left="5040" w:hanging="180"/>
+      </w:pPr>
+    </w:lvl>
+    <w:lvl w:ilvl="6" w:tplc="042A000F" w:tentative="1">
+      <w:start w:val="1"/>
+      <w:numFmt w:val="decimal"/>
+      <w:lvlText w:val="%7."/>
+      <w:lvlJc w:val="left"/>
+      <w:pPr>
+        <w:ind w:left="5760" w:hanging="360"/>
+      </w:pPr>
+    </w:lvl>
+    <w:lvl w:ilvl="7" w:tplc="042A0019" w:tentative="1">
+      <w:start w:val="1"/>
+      <w:numFmt w:val="lowerLetter"/>
+      <w:lvlText w:val="%8."/>
+      <w:lvlJc w:val="left"/>
+      <w:pPr>
+        <w:ind w:left="6480" w:hanging="360"/>
+      </w:pPr>
+    </w:lvl>
+    <w:lvl w:ilvl="8" w:tplc="042A001B" w:tentative="1">
+      <w:start w:val="1"/>
+      <w:numFmt w:val="lowerRoman"/>
+      <w:lvlText w:val="%9."/>
+      <w:lvlJc w:val="right"/>
+      <w:pPr>
+        <w:ind w:left="7200" w:hanging="180"/>
+      </w:pPr>
+    </w:lvl>
+  </w:abstractNum>
+  <w:abstractNum w:abstractNumId="6" w15:restartNumberingAfterBreak="0">
     <w:nsid w:val="1A5846B0"/>
     <w:multiLevelType w:val="hybridMultilevel"/>
     <w:tmpl w:val="E30852F2"/>
@@ -9032,7 +9984,93 @@
       </w:pPr>
     </w:lvl>
   </w:abstractNum>
-  <w:abstractNum w:abstractNumId="6" w15:restartNumberingAfterBreak="0">
+  <w:abstractNum w:abstractNumId="7" w15:restartNumberingAfterBreak="0">
+    <w:nsid w:val="1E5012FB"/>
+    <w:multiLevelType w:val="hybridMultilevel"/>
+    <w:tmpl w:val="B596D0C8"/>
+    <w:lvl w:ilvl="0" w:tplc="042A001B">
+      <w:start w:val="1"/>
+      <w:numFmt w:val="lowerRoman"/>
+      <w:lvlText w:val="%1."/>
+      <w:lvlJc w:val="right"/>
+      <w:pPr>
+        <w:ind w:left="1440" w:hanging="360"/>
+      </w:pPr>
+    </w:lvl>
+    <w:lvl w:ilvl="1" w:tplc="042A0019" w:tentative="1">
+      <w:start w:val="1"/>
+      <w:numFmt w:val="lowerLetter"/>
+      <w:lvlText w:val="%2."/>
+      <w:lvlJc w:val="left"/>
+      <w:pPr>
+        <w:ind w:left="2160" w:hanging="360"/>
+      </w:pPr>
+    </w:lvl>
+    <w:lvl w:ilvl="2" w:tplc="042A001B" w:tentative="1">
+      <w:start w:val="1"/>
+      <w:numFmt w:val="lowerRoman"/>
+      <w:lvlText w:val="%3."/>
+      <w:lvlJc w:val="right"/>
+      <w:pPr>
+        <w:ind w:left="2880" w:hanging="180"/>
+      </w:pPr>
+    </w:lvl>
+    <w:lvl w:ilvl="3" w:tplc="042A000F" w:tentative="1">
+      <w:start w:val="1"/>
+      <w:numFmt w:val="decimal"/>
+      <w:lvlText w:val="%4."/>
+      <w:lvlJc w:val="left"/>
+      <w:pPr>
+        <w:ind w:left="3600" w:hanging="360"/>
+      </w:pPr>
+    </w:lvl>
+    <w:lvl w:ilvl="4" w:tplc="042A0019" w:tentative="1">
+      <w:start w:val="1"/>
+      <w:numFmt w:val="lowerLetter"/>
+      <w:lvlText w:val="%5."/>
+      <w:lvlJc w:val="left"/>
+      <w:pPr>
+        <w:ind w:left="4320" w:hanging="360"/>
+      </w:pPr>
+    </w:lvl>
+    <w:lvl w:ilvl="5" w:tplc="042A001B" w:tentative="1">
+      <w:start w:val="1"/>
+      <w:numFmt w:val="lowerRoman"/>
+      <w:lvlText w:val="%6."/>
+      <w:lvlJc w:val="right"/>
+      <w:pPr>
+        <w:ind w:left="5040" w:hanging="180"/>
+      </w:pPr>
+    </w:lvl>
+    <w:lvl w:ilvl="6" w:tplc="042A000F" w:tentative="1">
+      <w:start w:val="1"/>
+      <w:numFmt w:val="decimal"/>
+      <w:lvlText w:val="%7."/>
+      <w:lvlJc w:val="left"/>
+      <w:pPr>
+        <w:ind w:left="5760" w:hanging="360"/>
+      </w:pPr>
+    </w:lvl>
+    <w:lvl w:ilvl="7" w:tplc="042A0019" w:tentative="1">
+      <w:start w:val="1"/>
+      <w:numFmt w:val="lowerLetter"/>
+      <w:lvlText w:val="%8."/>
+      <w:lvlJc w:val="left"/>
+      <w:pPr>
+        <w:ind w:left="6480" w:hanging="360"/>
+      </w:pPr>
+    </w:lvl>
+    <w:lvl w:ilvl="8" w:tplc="042A001B" w:tentative="1">
+      <w:start w:val="1"/>
+      <w:numFmt w:val="lowerRoman"/>
+      <w:lvlText w:val="%9."/>
+      <w:lvlJc w:val="right"/>
+      <w:pPr>
+        <w:ind w:left="7200" w:hanging="180"/>
+      </w:pPr>
+    </w:lvl>
+  </w:abstractNum>
+  <w:abstractNum w:abstractNumId="8" w15:restartNumberingAfterBreak="0">
     <w:nsid w:val="21502854"/>
     <w:multiLevelType w:val="multilevel"/>
     <w:tmpl w:val="BB621358"/>
@@ -9181,10 +10219,10 @@
       </w:rPr>
     </w:lvl>
   </w:abstractNum>
-  <w:abstractNum w:abstractNumId="7" w15:restartNumberingAfterBreak="0">
+  <w:abstractNum w:abstractNumId="9" w15:restartNumberingAfterBreak="0">
     <w:nsid w:val="295E2AE8"/>
     <w:multiLevelType w:val="hybridMultilevel"/>
-    <w:tmpl w:val="04D6EC8C"/>
+    <w:tmpl w:val="B34856B6"/>
     <w:lvl w:ilvl="0" w:tplc="BA889900">
       <w:start w:val="1"/>
       <w:numFmt w:val="bullet"/>
@@ -9294,7 +10332,7 @@
       </w:rPr>
     </w:lvl>
   </w:abstractNum>
-  <w:abstractNum w:abstractNumId="8" w15:restartNumberingAfterBreak="0">
+  <w:abstractNum w:abstractNumId="10" w15:restartNumberingAfterBreak="0">
     <w:nsid w:val="37C82685"/>
     <w:multiLevelType w:val="hybridMultilevel"/>
     <w:tmpl w:val="25CC76E4"/>
@@ -9407,7 +10445,7 @@
       </w:rPr>
     </w:lvl>
   </w:abstractNum>
-  <w:abstractNum w:abstractNumId="9" w15:restartNumberingAfterBreak="0">
+  <w:abstractNum w:abstractNumId="11" w15:restartNumberingAfterBreak="0">
     <w:nsid w:val="39CD232F"/>
     <w:multiLevelType w:val="multilevel"/>
     <w:tmpl w:val="181AED22"/>
@@ -9556,7 +10594,206 @@
       </w:rPr>
     </w:lvl>
   </w:abstractNum>
-  <w:abstractNum w:abstractNumId="10" w15:restartNumberingAfterBreak="0">
+  <w:abstractNum w:abstractNumId="12" w15:restartNumberingAfterBreak="0">
+    <w:nsid w:val="400F32A1"/>
+    <w:multiLevelType w:val="hybridMultilevel"/>
+    <w:tmpl w:val="30C43382"/>
+    <w:lvl w:ilvl="0" w:tplc="042A0019">
+      <w:start w:val="1"/>
+      <w:numFmt w:val="lowerLetter"/>
+      <w:lvlText w:val="%1."/>
+      <w:lvlJc w:val="left"/>
+      <w:pPr>
+        <w:ind w:left="1080" w:hanging="360"/>
+      </w:pPr>
+      <w:rPr>
+        <w:rFonts w:hint="default"/>
+      </w:rPr>
+    </w:lvl>
+    <w:lvl w:ilvl="1" w:tplc="042A0003" w:tentative="1">
+      <w:start w:val="1"/>
+      <w:numFmt w:val="bullet"/>
+      <w:lvlText w:val="o"/>
+      <w:lvlJc w:val="left"/>
+      <w:pPr>
+        <w:ind w:left="1800" w:hanging="360"/>
+      </w:pPr>
+      <w:rPr>
+        <w:rFonts w:ascii="Courier New" w:hAnsi="Courier New" w:cs="Courier New" w:hint="default"/>
+      </w:rPr>
+    </w:lvl>
+    <w:lvl w:ilvl="2" w:tplc="042A0005" w:tentative="1">
+      <w:start w:val="1"/>
+      <w:numFmt w:val="bullet"/>
+      <w:lvlText w:val=""/>
+      <w:lvlJc w:val="left"/>
+      <w:pPr>
+        <w:ind w:left="2520" w:hanging="360"/>
+      </w:pPr>
+      <w:rPr>
+        <w:rFonts w:ascii="Wingdings" w:hAnsi="Wingdings" w:hint="default"/>
+      </w:rPr>
+    </w:lvl>
+    <w:lvl w:ilvl="3" w:tplc="042A0001" w:tentative="1">
+      <w:start w:val="1"/>
+      <w:numFmt w:val="bullet"/>
+      <w:lvlText w:val=""/>
+      <w:lvlJc w:val="left"/>
+      <w:pPr>
+        <w:ind w:left="3240" w:hanging="360"/>
+      </w:pPr>
+      <w:rPr>
+        <w:rFonts w:ascii="Symbol" w:hAnsi="Symbol" w:hint="default"/>
+      </w:rPr>
+    </w:lvl>
+    <w:lvl w:ilvl="4" w:tplc="042A0003" w:tentative="1">
+      <w:start w:val="1"/>
+      <w:numFmt w:val="bullet"/>
+      <w:lvlText w:val="o"/>
+      <w:lvlJc w:val="left"/>
+      <w:pPr>
+        <w:ind w:left="3960" w:hanging="360"/>
+      </w:pPr>
+      <w:rPr>
+        <w:rFonts w:ascii="Courier New" w:hAnsi="Courier New" w:cs="Courier New" w:hint="default"/>
+      </w:rPr>
+    </w:lvl>
+    <w:lvl w:ilvl="5" w:tplc="042A0005" w:tentative="1">
+      <w:start w:val="1"/>
+      <w:numFmt w:val="bullet"/>
+      <w:lvlText w:val=""/>
+      <w:lvlJc w:val="left"/>
+      <w:pPr>
+        <w:ind w:left="4680" w:hanging="360"/>
+      </w:pPr>
+      <w:rPr>
+        <w:rFonts w:ascii="Wingdings" w:hAnsi="Wingdings" w:hint="default"/>
+      </w:rPr>
+    </w:lvl>
+    <w:lvl w:ilvl="6" w:tplc="042A0001" w:tentative="1">
+      <w:start w:val="1"/>
+      <w:numFmt w:val="bullet"/>
+      <w:lvlText w:val=""/>
+      <w:lvlJc w:val="left"/>
+      <w:pPr>
+        <w:ind w:left="5400" w:hanging="360"/>
+      </w:pPr>
+      <w:rPr>
+        <w:rFonts w:ascii="Symbol" w:hAnsi="Symbol" w:hint="default"/>
+      </w:rPr>
+    </w:lvl>
+    <w:lvl w:ilvl="7" w:tplc="042A0003" w:tentative="1">
+      <w:start w:val="1"/>
+      <w:numFmt w:val="bullet"/>
+      <w:lvlText w:val="o"/>
+      <w:lvlJc w:val="left"/>
+      <w:pPr>
+        <w:ind w:left="6120" w:hanging="360"/>
+      </w:pPr>
+      <w:rPr>
+        <w:rFonts w:ascii="Courier New" w:hAnsi="Courier New" w:cs="Courier New" w:hint="default"/>
+      </w:rPr>
+    </w:lvl>
+    <w:lvl w:ilvl="8" w:tplc="042A0005" w:tentative="1">
+      <w:start w:val="1"/>
+      <w:numFmt w:val="bullet"/>
+      <w:lvlText w:val=""/>
+      <w:lvlJc w:val="left"/>
+      <w:pPr>
+        <w:ind w:left="6840" w:hanging="360"/>
+      </w:pPr>
+      <w:rPr>
+        <w:rFonts w:ascii="Wingdings" w:hAnsi="Wingdings" w:hint="default"/>
+      </w:rPr>
+    </w:lvl>
+  </w:abstractNum>
+  <w:abstractNum w:abstractNumId="13" w15:restartNumberingAfterBreak="0">
+    <w:nsid w:val="4DDC43BB"/>
+    <w:multiLevelType w:val="hybridMultilevel"/>
+    <w:tmpl w:val="61F68F18"/>
+    <w:lvl w:ilvl="0" w:tplc="042A000F">
+      <w:start w:val="1"/>
+      <w:numFmt w:val="decimal"/>
+      <w:lvlText w:val="%1."/>
+      <w:lvlJc w:val="left"/>
+      <w:pPr>
+        <w:ind w:left="1440" w:hanging="360"/>
+      </w:pPr>
+    </w:lvl>
+    <w:lvl w:ilvl="1" w:tplc="042A0019" w:tentative="1">
+      <w:start w:val="1"/>
+      <w:numFmt w:val="lowerLetter"/>
+      <w:lvlText w:val="%2."/>
+      <w:lvlJc w:val="left"/>
+      <w:pPr>
+        <w:ind w:left="2160" w:hanging="360"/>
+      </w:pPr>
+    </w:lvl>
+    <w:lvl w:ilvl="2" w:tplc="042A001B" w:tentative="1">
+      <w:start w:val="1"/>
+      <w:numFmt w:val="lowerRoman"/>
+      <w:lvlText w:val="%3."/>
+      <w:lvlJc w:val="right"/>
+      <w:pPr>
+        <w:ind w:left="2880" w:hanging="180"/>
+      </w:pPr>
+    </w:lvl>
+    <w:lvl w:ilvl="3" w:tplc="042A000F" w:tentative="1">
+      <w:start w:val="1"/>
+      <w:numFmt w:val="decimal"/>
+      <w:lvlText w:val="%4."/>
+      <w:lvlJc w:val="left"/>
+      <w:pPr>
+        <w:ind w:left="3600" w:hanging="360"/>
+      </w:pPr>
+    </w:lvl>
+    <w:lvl w:ilvl="4" w:tplc="042A0019" w:tentative="1">
+      <w:start w:val="1"/>
+      <w:numFmt w:val="lowerLetter"/>
+      <w:lvlText w:val="%5."/>
+      <w:lvlJc w:val="left"/>
+      <w:pPr>
+        <w:ind w:left="4320" w:hanging="360"/>
+      </w:pPr>
+    </w:lvl>
+    <w:lvl w:ilvl="5" w:tplc="042A001B" w:tentative="1">
+      <w:start w:val="1"/>
+      <w:numFmt w:val="lowerRoman"/>
+      <w:lvlText w:val="%6."/>
+      <w:lvlJc w:val="right"/>
+      <w:pPr>
+        <w:ind w:left="5040" w:hanging="180"/>
+      </w:pPr>
+    </w:lvl>
+    <w:lvl w:ilvl="6" w:tplc="042A000F" w:tentative="1">
+      <w:start w:val="1"/>
+      <w:numFmt w:val="decimal"/>
+      <w:lvlText w:val="%7."/>
+      <w:lvlJc w:val="left"/>
+      <w:pPr>
+        <w:ind w:left="5760" w:hanging="360"/>
+      </w:pPr>
+    </w:lvl>
+    <w:lvl w:ilvl="7" w:tplc="042A0019" w:tentative="1">
+      <w:start w:val="1"/>
+      <w:numFmt w:val="lowerLetter"/>
+      <w:lvlText w:val="%8."/>
+      <w:lvlJc w:val="left"/>
+      <w:pPr>
+        <w:ind w:left="6480" w:hanging="360"/>
+      </w:pPr>
+    </w:lvl>
+    <w:lvl w:ilvl="8" w:tplc="042A001B" w:tentative="1">
+      <w:start w:val="1"/>
+      <w:numFmt w:val="lowerRoman"/>
+      <w:lvlText w:val="%9."/>
+      <w:lvlJc w:val="right"/>
+      <w:pPr>
+        <w:ind w:left="7200" w:hanging="180"/>
+      </w:pPr>
+    </w:lvl>
+  </w:abstractNum>
+  <w:abstractNum w:abstractNumId="14" w15:restartNumberingAfterBreak="0">
     <w:nsid w:val="51AB66C8"/>
     <w:multiLevelType w:val="hybridMultilevel"/>
     <w:tmpl w:val="9118B95E"/>
@@ -9645,7 +10882,7 @@
       </w:pPr>
     </w:lvl>
   </w:abstractNum>
-  <w:abstractNum w:abstractNumId="11" w15:restartNumberingAfterBreak="0">
+  <w:abstractNum w:abstractNumId="15" w15:restartNumberingAfterBreak="0">
     <w:nsid w:val="592F22FF"/>
     <w:multiLevelType w:val="hybridMultilevel"/>
     <w:tmpl w:val="E30852F2"/>
@@ -9736,7 +10973,7 @@
       </w:pPr>
     </w:lvl>
   </w:abstractNum>
-  <w:abstractNum w:abstractNumId="12" w15:restartNumberingAfterBreak="0">
+  <w:abstractNum w:abstractNumId="16" w15:restartNumberingAfterBreak="0">
     <w:nsid w:val="66BA4732"/>
     <w:multiLevelType w:val="hybridMultilevel"/>
     <w:tmpl w:val="9C70E27C"/>
@@ -9825,7 +11062,120 @@
       </w:pPr>
     </w:lvl>
   </w:abstractNum>
-  <w:abstractNum w:abstractNumId="13" w15:restartNumberingAfterBreak="0">
+  <w:abstractNum w:abstractNumId="17" w15:restartNumberingAfterBreak="0">
+    <w:nsid w:val="6A884307"/>
+    <w:multiLevelType w:val="hybridMultilevel"/>
+    <w:tmpl w:val="2F88FF8A"/>
+    <w:lvl w:ilvl="0" w:tplc="042A0001">
+      <w:start w:val="1"/>
+      <w:numFmt w:val="bullet"/>
+      <w:lvlText w:val=""/>
+      <w:lvlJc w:val="left"/>
+      <w:pPr>
+        <w:ind w:left="1440" w:hanging="360"/>
+      </w:pPr>
+      <w:rPr>
+        <w:rFonts w:ascii="Symbol" w:hAnsi="Symbol" w:hint="default"/>
+      </w:rPr>
+    </w:lvl>
+    <w:lvl w:ilvl="1" w:tplc="042A0003" w:tentative="1">
+      <w:start w:val="1"/>
+      <w:numFmt w:val="bullet"/>
+      <w:lvlText w:val="o"/>
+      <w:lvlJc w:val="left"/>
+      <w:pPr>
+        <w:ind w:left="2160" w:hanging="360"/>
+      </w:pPr>
+      <w:rPr>
+        <w:rFonts w:ascii="Courier New" w:hAnsi="Courier New" w:cs="Courier New" w:hint="default"/>
+      </w:rPr>
+    </w:lvl>
+    <w:lvl w:ilvl="2" w:tplc="042A0005" w:tentative="1">
+      <w:start w:val="1"/>
+      <w:numFmt w:val="bullet"/>
+      <w:lvlText w:val=""/>
+      <w:lvlJc w:val="left"/>
+      <w:pPr>
+        <w:ind w:left="2880" w:hanging="360"/>
+      </w:pPr>
+      <w:rPr>
+        <w:rFonts w:ascii="Wingdings" w:hAnsi="Wingdings" w:hint="default"/>
+      </w:rPr>
+    </w:lvl>
+    <w:lvl w:ilvl="3" w:tplc="042A0001" w:tentative="1">
+      <w:start w:val="1"/>
+      <w:numFmt w:val="bullet"/>
+      <w:lvlText w:val=""/>
+      <w:lvlJc w:val="left"/>
+      <w:pPr>
+        <w:ind w:left="3600" w:hanging="360"/>
+      </w:pPr>
+      <w:rPr>
+        <w:rFonts w:ascii="Symbol" w:hAnsi="Symbol" w:hint="default"/>
+      </w:rPr>
+    </w:lvl>
+    <w:lvl w:ilvl="4" w:tplc="042A0003" w:tentative="1">
+      <w:start w:val="1"/>
+      <w:numFmt w:val="bullet"/>
+      <w:lvlText w:val="o"/>
+      <w:lvlJc w:val="left"/>
+      <w:pPr>
+        <w:ind w:left="4320" w:hanging="360"/>
+      </w:pPr>
+      <w:rPr>
+        <w:rFonts w:ascii="Courier New" w:hAnsi="Courier New" w:cs="Courier New" w:hint="default"/>
+      </w:rPr>
+    </w:lvl>
+    <w:lvl w:ilvl="5" w:tplc="042A0005" w:tentative="1">
+      <w:start w:val="1"/>
+      <w:numFmt w:val="bullet"/>
+      <w:lvlText w:val=""/>
+      <w:lvlJc w:val="left"/>
+      <w:pPr>
+        <w:ind w:left="5040" w:hanging="360"/>
+      </w:pPr>
+      <w:rPr>
+        <w:rFonts w:ascii="Wingdings" w:hAnsi="Wingdings" w:hint="default"/>
+      </w:rPr>
+    </w:lvl>
+    <w:lvl w:ilvl="6" w:tplc="042A0001" w:tentative="1">
+      <w:start w:val="1"/>
+      <w:numFmt w:val="bullet"/>
+      <w:lvlText w:val=""/>
+      <w:lvlJc w:val="left"/>
+      <w:pPr>
+        <w:ind w:left="5760" w:hanging="360"/>
+      </w:pPr>
+      <w:rPr>
+        <w:rFonts w:ascii="Symbol" w:hAnsi="Symbol" w:hint="default"/>
+      </w:rPr>
+    </w:lvl>
+    <w:lvl w:ilvl="7" w:tplc="042A0003" w:tentative="1">
+      <w:start w:val="1"/>
+      <w:numFmt w:val="bullet"/>
+      <w:lvlText w:val="o"/>
+      <w:lvlJc w:val="left"/>
+      <w:pPr>
+        <w:ind w:left="6480" w:hanging="360"/>
+      </w:pPr>
+      <w:rPr>
+        <w:rFonts w:ascii="Courier New" w:hAnsi="Courier New" w:cs="Courier New" w:hint="default"/>
+      </w:rPr>
+    </w:lvl>
+    <w:lvl w:ilvl="8" w:tplc="042A0005" w:tentative="1">
+      <w:start w:val="1"/>
+      <w:numFmt w:val="bullet"/>
+      <w:lvlText w:val=""/>
+      <w:lvlJc w:val="left"/>
+      <w:pPr>
+        <w:ind w:left="7200" w:hanging="360"/>
+      </w:pPr>
+      <w:rPr>
+        <w:rFonts w:ascii="Wingdings" w:hAnsi="Wingdings" w:hint="default"/>
+      </w:rPr>
+    </w:lvl>
+  </w:abstractNum>
+  <w:abstractNum w:abstractNumId="18" w15:restartNumberingAfterBreak="0">
     <w:nsid w:val="71811F32"/>
     <w:multiLevelType w:val="hybridMultilevel"/>
     <w:tmpl w:val="07CA2C4E"/>
@@ -9938,7 +11288,7 @@
       </w:rPr>
     </w:lvl>
   </w:abstractNum>
-  <w:abstractNum w:abstractNumId="14" w15:restartNumberingAfterBreak="0">
+  <w:abstractNum w:abstractNumId="19" w15:restartNumberingAfterBreak="0">
     <w:nsid w:val="79A33DFE"/>
     <w:multiLevelType w:val="hybridMultilevel"/>
     <w:tmpl w:val="10700184"/>
@@ -10051,7 +11401,7 @@
       </w:rPr>
     </w:lvl>
   </w:abstractNum>
-  <w:abstractNum w:abstractNumId="15" w15:restartNumberingAfterBreak="0">
+  <w:abstractNum w:abstractNumId="20" w15:restartNumberingAfterBreak="0">
     <w:nsid w:val="7B7762A8"/>
     <w:multiLevelType w:val="hybridMultilevel"/>
     <w:tmpl w:val="C1CE738C"/>
@@ -10144,37 +11494,37 @@
     <w:abstractNumId w:val="1"/>
   </w:num>
   <w:num w:numId="2">
-    <w:abstractNumId w:val="10"/>
+    <w:abstractNumId w:val="14"/>
   </w:num>
   <w:num w:numId="3">
-    <w:abstractNumId w:val="12"/>
+    <w:abstractNumId w:val="16"/>
   </w:num>
   <w:num w:numId="4">
-    <w:abstractNumId w:val="15"/>
+    <w:abstractNumId w:val="20"/>
   </w:num>
   <w:num w:numId="5">
     <w:abstractNumId w:val="0"/>
   </w:num>
   <w:num w:numId="6">
-    <w:abstractNumId w:val="5"/>
+    <w:abstractNumId w:val="6"/>
   </w:num>
   <w:num w:numId="7">
-    <w:abstractNumId w:val="11"/>
+    <w:abstractNumId w:val="15"/>
   </w:num>
   <w:num w:numId="8">
-    <w:abstractNumId w:val="13"/>
+    <w:abstractNumId w:val="18"/>
   </w:num>
   <w:num w:numId="9">
     <w:abstractNumId w:val="2"/>
   </w:num>
   <w:num w:numId="10">
-    <w:abstractNumId w:val="9"/>
+    <w:abstractNumId w:val="11"/>
   </w:num>
   <w:num w:numId="11">
-    <w:abstractNumId w:val="14"/>
+    <w:abstractNumId w:val="19"/>
   </w:num>
   <w:num w:numId="12">
-    <w:abstractNumId w:val="6"/>
+    <w:abstractNumId w:val="8"/>
   </w:num>
   <w:num w:numId="13">
     <w:abstractNumId w:val="4"/>
@@ -10183,10 +11533,25 @@
     <w:abstractNumId w:val="3"/>
   </w:num>
   <w:num w:numId="15">
-    <w:abstractNumId w:val="8"/>
+    <w:abstractNumId w:val="10"/>
   </w:num>
   <w:num w:numId="16">
+    <w:abstractNumId w:val="9"/>
+  </w:num>
+  <w:num w:numId="17">
+    <w:abstractNumId w:val="17"/>
+  </w:num>
+  <w:num w:numId="18">
+    <w:abstractNumId w:val="5"/>
+  </w:num>
+  <w:num w:numId="19">
+    <w:abstractNumId w:val="13"/>
+  </w:num>
+  <w:num w:numId="20">
     <w:abstractNumId w:val="7"/>
+  </w:num>
+  <w:num w:numId="21">
+    <w:abstractNumId w:val="12"/>
   </w:num>
 </w:numbering>
 </file>
@@ -11308,6 +12673,16 @@
       <w:contextualSpacing/>
     </w:pPr>
   </w:style>
+  <w:style w:type="character" w:styleId="PlaceholderText">
+    <w:name w:val="Placeholder Text"/>
+    <w:basedOn w:val="DefaultParagraphFont"/>
+    <w:uiPriority w:val="99"/>
+    <w:semiHidden/>
+    <w:rsid w:val="007122F7"/>
+    <w:rPr>
+      <w:color w:val="808080"/>
+    </w:rPr>
+  </w:style>
 </w:styles>
 </file>
 
@@ -11601,7 +12976,7 @@
 </file>
 
 <file path=customXml/itemProps1.xml><?xml version="1.0" encoding="utf-8"?>
-<ds:datastoreItem xmlns:ds="http://schemas.openxmlformats.org/officeDocument/2006/customXml" ds:itemID="{4C65ABC2-3ECD-47F4-91DC-DAC54DC88B97}">
+<ds:datastoreItem xmlns:ds="http://schemas.openxmlformats.org/officeDocument/2006/customXml" ds:itemID="{39B90DF7-5F37-48AC-95DC-C51AFD64EFF1}">
   <ds:schemaRefs>
     <ds:schemaRef ds:uri="http://schemas.openxmlformats.org/officeDocument/2006/bibliography"/>
   </ds:schemaRefs>

</xml_diff>